<commit_message>
minor: vladimir Chinese CV
</commit_message>
<xml_diff>
--- a/res/CV_Chinese.docx
+++ b/res/CV_Chinese.docx
@@ -183,7 +183,7 @@
     <w:p>
       <w:pPr>
         <w:rPr>
-          <w:rFonts w:ascii="Times New Roman" w:hAnsi="Times New Roman" w:cs="Times New Roman"/>
+          <w:rFonts w:ascii="Times New Roman" w:hAnsi="Times New Roman" w:cs="Times New Roman" w:hint="eastAsia"/>
           <w:szCs w:val="21"/>
         </w:rPr>
       </w:pPr>
@@ -287,6 +287,79 @@
           <w:szCs w:val="21"/>
         </w:rPr>
         <w:t>yuyue@nudt.edu.cn</w:t>
+      </w:r>
+    </w:p>
+    <w:p>
+      <w:pPr>
+        <w:rPr>
+          <w:rFonts w:ascii="Times New Roman" w:hAnsi="Times New Roman" w:cs="Times New Roman" w:hint="eastAsia"/>
+          <w:b/>
+          <w:szCs w:val="21"/>
+        </w:rPr>
+      </w:pPr>
+      <w:r>
+        <w:rPr>
+          <w:rFonts w:ascii="Times New Roman" w:hAnsi="Times New Roman" w:cs="Times New Roman" w:hint="eastAsia"/>
+          <w:b/>
+          <w:szCs w:val="21"/>
+        </w:rPr>
+        <w:t>研究</w:t>
+      </w:r>
+      <w:r>
+        <w:rPr>
+          <w:rFonts w:ascii="Times New Roman" w:hAnsi="Times New Roman" w:cs="Times New Roman"/>
+          <w:b/>
+          <w:szCs w:val="21"/>
+        </w:rPr>
+        <w:t>方向：</w:t>
+      </w:r>
+      <w:r>
+        <w:rPr>
+          <w:rFonts w:ascii="Times New Roman" w:hAnsi="Times New Roman" w:cs="Times New Roman" w:hint="eastAsia"/>
+          <w:b/>
+          <w:szCs w:val="21"/>
+        </w:rPr>
+        <w:t>软件</w:t>
+      </w:r>
+      <w:r>
+        <w:rPr>
+          <w:rFonts w:ascii="Times New Roman" w:hAnsi="Times New Roman" w:cs="Times New Roman"/>
+          <w:b/>
+          <w:szCs w:val="21"/>
+        </w:rPr>
+        <w:t>资源库挖掘，</w:t>
+      </w:r>
+      <w:r>
+        <w:rPr>
+          <w:rFonts w:ascii="Times New Roman" w:hAnsi="Times New Roman" w:cs="Times New Roman"/>
+          <w:b/>
+          <w:szCs w:val="21"/>
+        </w:rPr>
+        <w:t>实证软件工程</w:t>
+      </w:r>
+      <w:r>
+        <w:rPr>
+          <w:rFonts w:ascii="Times New Roman" w:hAnsi="Times New Roman" w:cs="Times New Roman" w:hint="eastAsia"/>
+          <w:b/>
+          <w:szCs w:val="21"/>
+        </w:rPr>
+        <w:t>，</w:t>
+      </w:r>
+      <w:r>
+        <w:rPr>
+          <w:rFonts w:ascii="Times New Roman" w:hAnsi="Times New Roman" w:cs="Times New Roman"/>
+          <w:b/>
+          <w:szCs w:val="21"/>
+        </w:rPr>
+        <w:t>大数据</w:t>
+      </w:r>
+      <w:r>
+        <w:rPr>
+          <w:rFonts w:ascii="Times New Roman" w:hAnsi="Times New Roman" w:cs="Times New Roman" w:hint="eastAsia"/>
+          <w:b/>
+          <w:szCs w:val="21"/>
+        </w:rPr>
+        <w:t>分析</w:t>
       </w:r>
     </w:p>
     <w:p>
@@ -967,7 +1040,21 @@
           <w:rFonts w:ascii="Times New Roman" w:hAnsi="Times New Roman" w:cs="Times New Roman" w:hint="eastAsia"/>
           <w:szCs w:val="21"/>
         </w:rPr>
-        <w:t>（推免研究生</w:t>
+        <w:t>（推免</w:t>
+      </w:r>
+      <w:r>
+        <w:rPr>
+          <w:rFonts w:ascii="Times New Roman" w:hAnsi="Times New Roman" w:cs="Times New Roman" w:hint="eastAsia"/>
+          <w:szCs w:val="21"/>
+        </w:rPr>
+        <w:t>硕士</w:t>
+      </w:r>
+      <w:r>
+        <w:rPr>
+          <w:rFonts w:ascii="Times New Roman" w:hAnsi="Times New Roman" w:cs="Times New Roman" w:hint="eastAsia"/>
+          <w:szCs w:val="21"/>
+        </w:rPr>
+        <w:t>研究生</w:t>
       </w:r>
       <w:r>
         <w:rPr>
@@ -1231,6 +1318,13 @@
       </w:r>
       <w:r>
         <w:rPr>
+          <w:rFonts w:ascii="Times New Roman" w:hAnsi="Times New Roman" w:cs="Times New Roman"/>
+          <w:szCs w:val="21"/>
+        </w:rPr>
+        <w:t xml:space="preserve"> </w:t>
+      </w:r>
+      <w:r>
+        <w:rPr>
           <w:rFonts w:ascii="Times New Roman" w:hAnsi="Times New Roman" w:cs="Times New Roman" w:hint="eastAsia"/>
           <w:szCs w:val="21"/>
         </w:rPr>
@@ -1336,6 +1430,13 @@
           <w:szCs w:val="21"/>
         </w:rPr>
         <w:t xml:space="preserve">  </w:t>
+      </w:r>
+      <w:r>
+        <w:rPr>
+          <w:rFonts w:ascii="Times New Roman" w:hAnsi="Times New Roman" w:cs="Times New Roman"/>
+          <w:szCs w:val="21"/>
+        </w:rPr>
+        <w:t xml:space="preserve"> </w:t>
       </w:r>
       <w:r>
         <w:rPr>
@@ -1417,6 +1518,13 @@
       </w:r>
       <w:r>
         <w:rPr>
+          <w:rFonts w:ascii="Times New Roman" w:hAnsi="Times New Roman" w:cs="Times New Roman"/>
+          <w:szCs w:val="21"/>
+        </w:rPr>
+        <w:t xml:space="preserve"> </w:t>
+      </w:r>
+      <w:r>
+        <w:rPr>
           <w:rFonts w:ascii="Times New Roman" w:hAnsi="Times New Roman" w:cs="Times New Roman" w:hint="eastAsia"/>
           <w:szCs w:val="21"/>
         </w:rPr>
@@ -1505,7 +1613,7 @@
           <w:rFonts w:ascii="Times New Roman" w:hAnsi="Times New Roman" w:cs="Times New Roman"/>
           <w:szCs w:val="21"/>
         </w:rPr>
-        <w:t xml:space="preserve">  </w:t>
+        <w:t xml:space="preserve">   </w:t>
       </w:r>
       <w:r>
         <w:rPr>
@@ -1526,204 +1634,14 @@
     <w:p>
       <w:pPr>
         <w:rPr>
-          <w:rFonts w:ascii="Times New Roman" w:hAnsi="Times New Roman" w:cs="Times New Roman"/>
-          <w:szCs w:val="21"/>
-        </w:rPr>
-      </w:pPr>
-      <w:r>
-        <w:rPr>
-          <w:rFonts w:ascii="Times New Roman" w:hAnsi="Times New Roman" w:cs="Times New Roman" w:hint="eastAsia"/>
-          <w:szCs w:val="21"/>
-        </w:rPr>
-        <w:t>国防科学技术大学</w:t>
-      </w:r>
-      <w:r>
-        <w:rPr>
-          <w:rFonts w:ascii="Times New Roman" w:hAnsi="Times New Roman" w:cs="Times New Roman"/>
-          <w:szCs w:val="21"/>
-        </w:rPr>
-        <w:t>“</w:t>
-      </w:r>
-      <w:r>
-        <w:rPr>
-          <w:rFonts w:ascii="Times New Roman" w:hAnsi="Times New Roman" w:cs="Times New Roman" w:hint="eastAsia"/>
-          <w:szCs w:val="21"/>
-        </w:rPr>
-        <w:t>CAS</w:t>
-      </w:r>
-      <w:r>
-        <w:rPr>
-          <w:rFonts w:ascii="Times New Roman" w:hAnsi="Times New Roman" w:cs="Times New Roman"/>
-          <w:szCs w:val="21"/>
-        </w:rPr>
-        <w:t>C</w:t>
-      </w:r>
-      <w:r>
-        <w:rPr>
-          <w:rFonts w:ascii="Times New Roman" w:hAnsi="Times New Roman" w:cs="Times New Roman"/>
-          <w:szCs w:val="21"/>
-        </w:rPr>
-        <w:t>”</w:t>
-      </w:r>
-      <w:r>
-        <w:rPr>
-          <w:rFonts w:ascii="Times New Roman" w:hAnsi="Times New Roman" w:cs="Times New Roman" w:hint="eastAsia"/>
-          <w:szCs w:val="21"/>
-        </w:rPr>
-        <w:t>奖学金</w:t>
-      </w:r>
-      <w:r>
-        <w:rPr>
-          <w:rFonts w:ascii="Times New Roman" w:hAnsi="Times New Roman" w:cs="Times New Roman" w:hint="eastAsia"/>
-          <w:szCs w:val="21"/>
-        </w:rPr>
-        <w:t xml:space="preserve">                            </w:t>
-      </w:r>
-      <w:r>
-        <w:rPr>
-          <w:rFonts w:ascii="Times New Roman" w:hAnsi="Times New Roman" w:cs="Times New Roman" w:hint="eastAsia"/>
-          <w:szCs w:val="21"/>
-        </w:rPr>
-        <w:t>2014</w:t>
-      </w:r>
-      <w:r>
-        <w:rPr>
-          <w:rFonts w:ascii="Times New Roman" w:hAnsi="Times New Roman" w:cs="Times New Roman"/>
-          <w:szCs w:val="21"/>
-        </w:rPr>
-        <w:t>-2015</w:t>
-      </w:r>
-      <w:r>
-        <w:rPr>
-          <w:rFonts w:ascii="Times New Roman" w:hAnsi="Times New Roman" w:cs="Times New Roman" w:hint="eastAsia"/>
-          <w:szCs w:val="21"/>
-        </w:rPr>
-        <w:t>学年</w:t>
-      </w:r>
-    </w:p>
-    <w:bookmarkEnd w:id="22"/>
-    <w:bookmarkEnd w:id="23"/>
-    <w:p>
-      <w:pPr>
-        <w:rPr>
-          <w:rFonts w:ascii="Times New Roman" w:hAnsi="Times New Roman" w:cs="Times New Roman"/>
-          <w:szCs w:val="21"/>
-        </w:rPr>
-      </w:pPr>
-      <w:r>
-        <w:rPr>
-          <w:rFonts w:ascii="Times New Roman" w:hAnsi="Times New Roman" w:cs="Times New Roman" w:hint="eastAsia"/>
-          <w:szCs w:val="21"/>
-        </w:rPr>
-        <w:t>国防科学技术大学</w:t>
-      </w:r>
-      <w:r>
-        <w:rPr>
-          <w:rFonts w:ascii="Times New Roman" w:hAnsi="Times New Roman" w:cs="Times New Roman"/>
-          <w:szCs w:val="21"/>
-        </w:rPr>
-        <w:t>“</w:t>
-      </w:r>
-      <w:r>
-        <w:rPr>
-          <w:rFonts w:ascii="Times New Roman" w:hAnsi="Times New Roman" w:cs="Times New Roman" w:hint="eastAsia"/>
-          <w:szCs w:val="21"/>
-        </w:rPr>
-        <w:t>慈云桂</w:t>
-      </w:r>
-      <w:r>
-        <w:rPr>
-          <w:rFonts w:ascii="Times New Roman" w:hAnsi="Times New Roman" w:cs="Times New Roman"/>
-          <w:szCs w:val="21"/>
-        </w:rPr>
-        <w:t>”</w:t>
-      </w:r>
-      <w:r>
-        <w:rPr>
-          <w:rFonts w:ascii="Times New Roman" w:hAnsi="Times New Roman" w:cs="Times New Roman" w:hint="eastAsia"/>
-          <w:szCs w:val="21"/>
-        </w:rPr>
-        <w:t>奖学金</w:t>
-      </w:r>
-      <w:r>
-        <w:rPr>
-          <w:rFonts w:ascii="Times New Roman" w:hAnsi="Times New Roman" w:cs="Times New Roman" w:hint="eastAsia"/>
-          <w:szCs w:val="21"/>
-        </w:rPr>
-        <w:t xml:space="preserve"> </w:t>
-      </w:r>
-      <w:r>
-        <w:rPr>
-          <w:rFonts w:ascii="Times New Roman" w:hAnsi="Times New Roman" w:cs="Times New Roman" w:hint="eastAsia"/>
-          <w:szCs w:val="21"/>
-        </w:rPr>
-        <w:t xml:space="preserve">    </w:t>
-      </w:r>
-      <w:r>
-        <w:rPr>
-          <w:rFonts w:ascii="Times New Roman" w:hAnsi="Times New Roman" w:cs="Times New Roman"/>
-          <w:szCs w:val="21"/>
-        </w:rPr>
-        <w:t xml:space="preserve">   </w:t>
-      </w:r>
-      <w:r>
-        <w:rPr>
-          <w:rFonts w:ascii="Times New Roman" w:hAnsi="Times New Roman" w:cs="Times New Roman" w:hint="eastAsia"/>
-          <w:szCs w:val="21"/>
-        </w:rPr>
-        <w:tab/>
-      </w:r>
-      <w:r>
-        <w:rPr>
-          <w:rFonts w:ascii="Times New Roman" w:hAnsi="Times New Roman" w:cs="Times New Roman" w:hint="eastAsia"/>
-          <w:szCs w:val="21"/>
-        </w:rPr>
-        <w:tab/>
-        <w:t xml:space="preserve"> </w:t>
-      </w:r>
-      <w:r>
-        <w:rPr>
-          <w:rFonts w:ascii="Times New Roman" w:hAnsi="Times New Roman" w:cs="Times New Roman" w:hint="eastAsia"/>
-          <w:szCs w:val="21"/>
-        </w:rPr>
-        <w:t xml:space="preserve">    </w:t>
-      </w:r>
-      <w:r>
-        <w:rPr>
-          <w:rFonts w:ascii="Times New Roman" w:hAnsi="Times New Roman" w:cs="Times New Roman" w:hint="eastAsia"/>
-          <w:szCs w:val="21"/>
-        </w:rPr>
-        <w:t xml:space="preserve">    </w:t>
-      </w:r>
-      <w:r>
-        <w:rPr>
-          <w:rFonts w:ascii="Times New Roman" w:hAnsi="Times New Roman" w:cs="Times New Roman"/>
-          <w:szCs w:val="21"/>
-        </w:rPr>
-        <w:t xml:space="preserve">    </w:t>
-      </w:r>
-      <w:r>
-        <w:rPr>
-          <w:rFonts w:ascii="Times New Roman" w:hAnsi="Times New Roman" w:cs="Times New Roman"/>
-          <w:szCs w:val="21"/>
-        </w:rPr>
-        <w:t>2011-</w:t>
-      </w:r>
-      <w:r>
-        <w:rPr>
-          <w:rFonts w:ascii="Times New Roman" w:hAnsi="Times New Roman" w:cs="Times New Roman"/>
-          <w:szCs w:val="21"/>
-        </w:rPr>
-        <w:t>2012</w:t>
-      </w:r>
-      <w:r>
-        <w:rPr>
-          <w:rFonts w:ascii="Times New Roman" w:hAnsi="Times New Roman" w:cs="Times New Roman" w:hint="eastAsia"/>
-          <w:b/>
-          <w:szCs w:val="21"/>
-        </w:rPr>
-        <w:t xml:space="preserve"> </w:t>
-      </w:r>
+          <w:rFonts w:ascii="Times New Roman" w:hAnsi="Times New Roman" w:cs="Times New Roman" w:hint="eastAsia"/>
+          <w:szCs w:val="21"/>
+        </w:rPr>
+      </w:pPr>
+      <w:bookmarkStart w:id="26" w:name="OLE_LINK63"/>
+      <w:bookmarkStart w:id="27" w:name="OLE_LINK64"/>
+      <w:bookmarkEnd w:id="22"/>
+      <w:bookmarkEnd w:id="23"/>
       <w:bookmarkEnd w:id="24"/>
       <w:bookmarkEnd w:id="25"/>
       <w:r>
@@ -1731,45 +1649,163 @@
           <w:rFonts w:ascii="Times New Roman" w:hAnsi="Times New Roman" w:cs="Times New Roman" w:hint="eastAsia"/>
           <w:szCs w:val="21"/>
         </w:rPr>
-        <w:t>学年</w:t>
+        <w:t>国防科学技术大学</w:t>
+      </w:r>
+      <w:r>
+        <w:rPr>
+          <w:rFonts w:ascii="Times New Roman" w:hAnsi="Times New Roman" w:cs="Times New Roman" w:hint="eastAsia"/>
+          <w:szCs w:val="21"/>
+        </w:rPr>
+        <w:t xml:space="preserve"> </w:t>
+      </w:r>
+      <w:r>
+        <w:rPr>
+          <w:rFonts w:ascii="Times New Roman" w:hAnsi="Times New Roman" w:cs="Times New Roman" w:hint="eastAsia"/>
+          <w:szCs w:val="21"/>
+        </w:rPr>
+        <w:t>优秀学员</w:t>
+      </w:r>
+      <w:r>
+        <w:rPr>
+          <w:rFonts w:ascii="Times New Roman" w:hAnsi="Times New Roman" w:cs="Times New Roman" w:hint="eastAsia"/>
+          <w:szCs w:val="21"/>
+        </w:rPr>
+        <w:t xml:space="preserve">                          </w:t>
+      </w:r>
+      <w:r>
+        <w:rPr>
+          <w:rFonts w:ascii="Times New Roman" w:hAnsi="Times New Roman" w:cs="Times New Roman"/>
+          <w:szCs w:val="21"/>
+        </w:rPr>
+        <w:t xml:space="preserve">      </w:t>
+      </w:r>
+      <w:r>
+        <w:rPr>
+          <w:rFonts w:ascii="Times New Roman" w:hAnsi="Times New Roman" w:cs="Times New Roman"/>
+          <w:szCs w:val="21"/>
+        </w:rPr>
+        <w:t xml:space="preserve">   </w:t>
+      </w:r>
+      <w:r>
+        <w:rPr>
+          <w:rFonts w:ascii="Times New Roman" w:hAnsi="Times New Roman" w:cs="Times New Roman"/>
+          <w:szCs w:val="21"/>
+        </w:rPr>
+        <w:t>2015</w:t>
+      </w:r>
+      <w:r>
+        <w:rPr>
+          <w:rFonts w:ascii="Times New Roman" w:hAnsi="Times New Roman" w:cs="Times New Roman" w:hint="eastAsia"/>
+          <w:szCs w:val="21"/>
+        </w:rPr>
+        <w:t>年度</w:t>
       </w:r>
     </w:p>
     <w:p>
       <w:pPr>
         <w:rPr>
-          <w:rFonts w:ascii="Times New Roman" w:hAnsi="Times New Roman" w:cs="Times New Roman"/>
-          <w:szCs w:val="21"/>
-        </w:rPr>
-      </w:pPr>
-      <w:bookmarkStart w:id="26" w:name="OLE_LINK59"/>
-      <w:bookmarkStart w:id="27" w:name="OLE_LINK60"/>
-      <w:r>
-        <w:rPr>
-          <w:rFonts w:ascii="Times New Roman" w:hAnsi="Times New Roman" w:cs="Times New Roman" w:hint="eastAsia"/>
-          <w:szCs w:val="21"/>
-        </w:rPr>
-        <w:t>武汉大学“一等”</w:t>
-      </w:r>
-      <w:r>
-        <w:rPr>
-          <w:rFonts w:ascii="Times New Roman" w:hAnsi="Times New Roman" w:cs="Times New Roman"/>
-          <w:szCs w:val="21"/>
-        </w:rPr>
-        <w:t>奖学金</w:t>
-      </w:r>
-      <w:r>
-        <w:rPr>
-          <w:rFonts w:ascii="Times New Roman" w:hAnsi="Times New Roman" w:cs="Times New Roman" w:hint="eastAsia"/>
-          <w:szCs w:val="21"/>
-        </w:rPr>
-        <w:t xml:space="preserve">                      </w:t>
-      </w:r>
-      <w:r>
-        <w:rPr>
-          <w:rFonts w:ascii="Times New Roman" w:hAnsi="Times New Roman" w:cs="Times New Roman"/>
-          <w:szCs w:val="21"/>
-        </w:rPr>
-        <w:t xml:space="preserve">  </w:t>
+          <w:rFonts w:ascii="Times New Roman" w:hAnsi="Times New Roman" w:cs="Times New Roman" w:hint="eastAsia"/>
+          <w:szCs w:val="21"/>
+        </w:rPr>
+      </w:pPr>
+      <w:r>
+        <w:rPr>
+          <w:rFonts w:ascii="Times New Roman" w:hAnsi="Times New Roman" w:cs="Times New Roman" w:hint="eastAsia"/>
+          <w:szCs w:val="21"/>
+        </w:rPr>
+        <w:t>国防科技大学</w:t>
+      </w:r>
+      <w:r>
+        <w:rPr>
+          <w:rFonts w:ascii="Times New Roman" w:hAnsi="Times New Roman" w:cs="Times New Roman"/>
+          <w:szCs w:val="21"/>
+        </w:rPr>
+        <w:t>计算机学院</w:t>
+      </w:r>
+      <w:r>
+        <w:rPr>
+          <w:rFonts w:ascii="Times New Roman" w:hAnsi="Times New Roman" w:cs="Times New Roman" w:hint="eastAsia"/>
+          <w:szCs w:val="21"/>
+        </w:rPr>
+        <w:t xml:space="preserve"> </w:t>
+      </w:r>
+      <w:r>
+        <w:rPr>
+          <w:rFonts w:ascii="Times New Roman" w:hAnsi="Times New Roman" w:cs="Times New Roman"/>
+          <w:szCs w:val="21"/>
+        </w:rPr>
+        <w:t>优秀学员</w:t>
+      </w:r>
+      <w:r>
+        <w:rPr>
+          <w:rFonts w:ascii="Times New Roman" w:hAnsi="Times New Roman" w:cs="Times New Roman" w:hint="eastAsia"/>
+          <w:szCs w:val="21"/>
+        </w:rPr>
+        <w:t xml:space="preserve">                         </w:t>
+      </w:r>
+      <w:r>
+        <w:rPr>
+          <w:rFonts w:ascii="Times New Roman" w:hAnsi="Times New Roman" w:cs="Times New Roman"/>
+          <w:szCs w:val="21"/>
+        </w:rPr>
+        <w:t xml:space="preserve">   </w:t>
+      </w:r>
+      <w:r>
+        <w:rPr>
+          <w:rFonts w:ascii="Times New Roman" w:hAnsi="Times New Roman" w:cs="Times New Roman" w:hint="eastAsia"/>
+          <w:szCs w:val="21"/>
+        </w:rPr>
+        <w:t xml:space="preserve"> </w:t>
+      </w:r>
+      <w:r>
+        <w:rPr>
+          <w:rFonts w:ascii="Times New Roman" w:hAnsi="Times New Roman" w:cs="Times New Roman"/>
+          <w:szCs w:val="21"/>
+        </w:rPr>
+        <w:t>2015</w:t>
+      </w:r>
+      <w:r>
+        <w:rPr>
+          <w:rFonts w:ascii="Times New Roman" w:hAnsi="Times New Roman" w:cs="Times New Roman" w:hint="eastAsia"/>
+          <w:szCs w:val="21"/>
+        </w:rPr>
+        <w:t>年度</w:t>
+      </w:r>
+    </w:p>
+    <w:p>
+      <w:pPr>
+        <w:rPr>
+          <w:rFonts w:ascii="Times New Roman" w:hAnsi="Times New Roman" w:cs="Times New Roman"/>
+          <w:szCs w:val="21"/>
+        </w:rPr>
+      </w:pPr>
+      <w:r>
+        <w:rPr>
+          <w:rFonts w:ascii="Times New Roman" w:hAnsi="Times New Roman" w:cs="Times New Roman" w:hint="eastAsia"/>
+          <w:szCs w:val="21"/>
+        </w:rPr>
+        <w:t>武汉大学优秀</w:t>
+      </w:r>
+      <w:r>
+        <w:rPr>
+          <w:rFonts w:ascii="Times New Roman" w:hAnsi="Times New Roman" w:cs="Times New Roman"/>
+          <w:szCs w:val="21"/>
+        </w:rPr>
+        <w:t>毕业生</w:t>
+      </w:r>
+      <w:r>
+        <w:rPr>
+          <w:rFonts w:ascii="Times New Roman" w:hAnsi="Times New Roman" w:cs="Times New Roman" w:hint="eastAsia"/>
+          <w:szCs w:val="21"/>
+        </w:rPr>
+        <w:t xml:space="preserve">                            </w:t>
+      </w:r>
+      <w:r>
+        <w:rPr>
+          <w:rFonts w:ascii="Times New Roman" w:hAnsi="Times New Roman" w:cs="Times New Roman"/>
+          <w:szCs w:val="21"/>
+        </w:rPr>
+        <w:t xml:space="preserve">   </w:t>
       </w:r>
       <w:r>
         <w:rPr>
@@ -1777,40 +1813,17 @@
           <w:szCs w:val="21"/>
         </w:rPr>
         <w:tab/>
-        <w:t xml:space="preserve"> </w:t>
-      </w:r>
-      <w:r>
-        <w:rPr>
-          <w:rFonts w:ascii="Times New Roman" w:hAnsi="Times New Roman" w:cs="Times New Roman" w:hint="eastAsia"/>
-          <w:szCs w:val="21"/>
-        </w:rPr>
-        <w:t xml:space="preserve">   </w:t>
-      </w:r>
-      <w:r>
-        <w:rPr>
-          <w:rFonts w:ascii="Times New Roman" w:hAnsi="Times New Roman" w:cs="Times New Roman" w:hint="eastAsia"/>
-          <w:szCs w:val="21"/>
-        </w:rPr>
-        <w:t xml:space="preserve">    </w:t>
-      </w:r>
-      <w:r>
-        <w:rPr>
-          <w:rFonts w:ascii="Times New Roman" w:hAnsi="Times New Roman" w:cs="Times New Roman" w:hint="eastAsia"/>
-          <w:szCs w:val="21"/>
-        </w:rPr>
-        <w:t xml:space="preserve"> </w:t>
-      </w:r>
-      <w:r>
-        <w:rPr>
-          <w:rFonts w:ascii="Times New Roman" w:hAnsi="Times New Roman" w:cs="Times New Roman"/>
-          <w:szCs w:val="21"/>
-        </w:rPr>
-        <w:t>2010-2011</w:t>
-      </w:r>
-      <w:r>
-        <w:rPr>
-          <w:rFonts w:ascii="Times New Roman" w:hAnsi="Times New Roman" w:cs="Times New Roman" w:hint="eastAsia"/>
-          <w:b/>
+      </w:r>
+      <w:r>
+        <w:rPr>
+          <w:rFonts w:ascii="Times New Roman" w:hAnsi="Times New Roman" w:cs="Times New Roman" w:hint="eastAsia"/>
+          <w:szCs w:val="21"/>
+        </w:rPr>
+        <w:tab/>
+      </w:r>
+      <w:r>
+        <w:rPr>
+          <w:rFonts w:ascii="Times New Roman" w:hAnsi="Times New Roman" w:cs="Times New Roman" w:hint="eastAsia"/>
           <w:szCs w:val="21"/>
         </w:rPr>
         <w:t xml:space="preserve"> </w:t>
@@ -1819,11 +1832,34 @@
       <w:bookmarkEnd w:id="27"/>
       <w:r>
         <w:rPr>
-          <w:rFonts w:ascii="Times New Roman" w:hAnsi="Times New Roman" w:cs="Times New Roman" w:hint="eastAsia"/>
-          <w:szCs w:val="21"/>
-        </w:rPr>
-        <w:t>学年</w:t>
-      </w:r>
+          <w:rFonts w:ascii="Times New Roman" w:hAnsi="Times New Roman" w:cs="Times New Roman"/>
+          <w:szCs w:val="21"/>
+        </w:rPr>
+        <w:t xml:space="preserve"> </w:t>
+      </w:r>
+      <w:r>
+        <w:rPr>
+          <w:rFonts w:ascii="Times New Roman" w:hAnsi="Times New Roman" w:cs="Times New Roman" w:hint="eastAsia"/>
+          <w:szCs w:val="21"/>
+        </w:rPr>
+        <w:t>本科</w:t>
+      </w:r>
+      <w:r>
+        <w:rPr>
+          <w:rFonts w:ascii="Times New Roman" w:hAnsi="Times New Roman" w:cs="Times New Roman" w:hint="eastAsia"/>
+          <w:szCs w:val="21"/>
+        </w:rPr>
+        <w:t>学习</w:t>
+      </w:r>
+      <w:r>
+        <w:rPr>
+          <w:rFonts w:ascii="Times New Roman" w:hAnsi="Times New Roman" w:cs="Times New Roman" w:hint="eastAsia"/>
+          <w:szCs w:val="21"/>
+        </w:rPr>
+        <w:t>阶段</w:t>
+      </w:r>
+      <w:bookmarkEnd w:id="18"/>
+      <w:bookmarkEnd w:id="19"/>
     </w:p>
     <w:p>
       <w:pPr>
@@ -1832,14 +1868,194 @@
           <w:szCs w:val="21"/>
         </w:rPr>
       </w:pPr>
-      <w:bookmarkStart w:id="28" w:name="OLE_LINK61"/>
-      <w:bookmarkStart w:id="29" w:name="OLE_LINK62"/>
-      <w:r>
-        <w:rPr>
-          <w:rFonts w:ascii="Times New Roman" w:hAnsi="Times New Roman" w:cs="Times New Roman" w:hint="eastAsia"/>
-          <w:szCs w:val="21"/>
-        </w:rPr>
-        <w:t>国家奖学金</w:t>
+    </w:p>
+    <w:p>
+      <w:pPr>
+        <w:rPr>
+          <w:rFonts w:ascii="Times New Roman" w:hAnsi="Times New Roman" w:cs="Times New Roman"/>
+          <w:szCs w:val="21"/>
+        </w:rPr>
+      </w:pPr>
+      <w:r>
+        <w:rPr>
+          <w:rFonts w:ascii="Times New Roman" w:hAnsi="Times New Roman" w:cs="Times New Roman" w:hint="eastAsia"/>
+          <w:szCs w:val="21"/>
+        </w:rPr>
+        <w:t>国防科学技术大学</w:t>
+      </w:r>
+      <w:r>
+        <w:rPr>
+          <w:rFonts w:ascii="Times New Roman" w:hAnsi="Times New Roman" w:cs="Times New Roman"/>
+          <w:szCs w:val="21"/>
+        </w:rPr>
+        <w:t>“</w:t>
+      </w:r>
+      <w:r>
+        <w:rPr>
+          <w:rFonts w:ascii="Times New Roman" w:hAnsi="Times New Roman" w:cs="Times New Roman" w:hint="eastAsia"/>
+          <w:szCs w:val="21"/>
+        </w:rPr>
+        <w:t>CAS</w:t>
+      </w:r>
+      <w:r>
+        <w:rPr>
+          <w:rFonts w:ascii="Times New Roman" w:hAnsi="Times New Roman" w:cs="Times New Roman"/>
+          <w:szCs w:val="21"/>
+        </w:rPr>
+        <w:t>C”</w:t>
+      </w:r>
+      <w:r>
+        <w:rPr>
+          <w:rFonts w:ascii="Times New Roman" w:hAnsi="Times New Roman" w:cs="Times New Roman" w:hint="eastAsia"/>
+          <w:szCs w:val="21"/>
+        </w:rPr>
+        <w:t>奖学金</w:t>
+      </w:r>
+      <w:r>
+        <w:rPr>
+          <w:rFonts w:ascii="Times New Roman" w:hAnsi="Times New Roman" w:cs="Times New Roman" w:hint="eastAsia"/>
+          <w:szCs w:val="21"/>
+        </w:rPr>
+        <w:t xml:space="preserve">                            2014</w:t>
+      </w:r>
+      <w:r>
+        <w:rPr>
+          <w:rFonts w:ascii="Times New Roman" w:hAnsi="Times New Roman" w:cs="Times New Roman"/>
+          <w:szCs w:val="21"/>
+        </w:rPr>
+        <w:t>-2015</w:t>
+      </w:r>
+      <w:r>
+        <w:rPr>
+          <w:rFonts w:ascii="Times New Roman" w:hAnsi="Times New Roman" w:cs="Times New Roman" w:hint="eastAsia"/>
+          <w:szCs w:val="21"/>
+        </w:rPr>
+        <w:t>学年</w:t>
+      </w:r>
+    </w:p>
+    <w:p>
+      <w:pPr>
+        <w:rPr>
+          <w:rFonts w:ascii="Times New Roman" w:hAnsi="Times New Roman" w:cs="Times New Roman"/>
+          <w:szCs w:val="21"/>
+        </w:rPr>
+      </w:pPr>
+      <w:r>
+        <w:rPr>
+          <w:rFonts w:ascii="Times New Roman" w:hAnsi="Times New Roman" w:cs="Times New Roman" w:hint="eastAsia"/>
+          <w:szCs w:val="21"/>
+        </w:rPr>
+        <w:t>国防科学技术大学</w:t>
+      </w:r>
+      <w:r>
+        <w:rPr>
+          <w:rFonts w:ascii="Times New Roman" w:hAnsi="Times New Roman" w:cs="Times New Roman"/>
+          <w:szCs w:val="21"/>
+        </w:rPr>
+        <w:t>“</w:t>
+      </w:r>
+      <w:r>
+        <w:rPr>
+          <w:rFonts w:ascii="Times New Roman" w:hAnsi="Times New Roman" w:cs="Times New Roman" w:hint="eastAsia"/>
+          <w:szCs w:val="21"/>
+        </w:rPr>
+        <w:t>慈云桂</w:t>
+      </w:r>
+      <w:r>
+        <w:rPr>
+          <w:rFonts w:ascii="Times New Roman" w:hAnsi="Times New Roman" w:cs="Times New Roman"/>
+          <w:szCs w:val="21"/>
+        </w:rPr>
+        <w:t>”</w:t>
+      </w:r>
+      <w:r>
+        <w:rPr>
+          <w:rFonts w:ascii="Times New Roman" w:hAnsi="Times New Roman" w:cs="Times New Roman" w:hint="eastAsia"/>
+          <w:szCs w:val="21"/>
+        </w:rPr>
+        <w:t>奖学金</w:t>
+      </w:r>
+      <w:r>
+        <w:rPr>
+          <w:rFonts w:ascii="Times New Roman" w:hAnsi="Times New Roman" w:cs="Times New Roman" w:hint="eastAsia"/>
+          <w:szCs w:val="21"/>
+        </w:rPr>
+        <w:t xml:space="preserve">     </w:t>
+      </w:r>
+      <w:r>
+        <w:rPr>
+          <w:rFonts w:ascii="Times New Roman" w:hAnsi="Times New Roman" w:cs="Times New Roman"/>
+          <w:szCs w:val="21"/>
+        </w:rPr>
+        <w:t xml:space="preserve">   </w:t>
+      </w:r>
+      <w:r>
+        <w:rPr>
+          <w:rFonts w:ascii="Times New Roman" w:hAnsi="Times New Roman" w:cs="Times New Roman" w:hint="eastAsia"/>
+          <w:szCs w:val="21"/>
+        </w:rPr>
+        <w:tab/>
+      </w:r>
+      <w:r>
+        <w:rPr>
+          <w:rFonts w:ascii="Times New Roman" w:hAnsi="Times New Roman" w:cs="Times New Roman" w:hint="eastAsia"/>
+          <w:szCs w:val="21"/>
+        </w:rPr>
+        <w:tab/>
+        <w:t xml:space="preserve">         </w:t>
+      </w:r>
+      <w:r>
+        <w:rPr>
+          <w:rFonts w:ascii="Times New Roman" w:hAnsi="Times New Roman" w:cs="Times New Roman"/>
+          <w:szCs w:val="21"/>
+        </w:rPr>
+        <w:t xml:space="preserve">    </w:t>
+      </w:r>
+      <w:r>
+        <w:rPr>
+          <w:rFonts w:ascii="Times New Roman" w:hAnsi="Times New Roman" w:cs="Times New Roman"/>
+          <w:szCs w:val="21"/>
+        </w:rPr>
+        <w:t>2011-2012</w:t>
+      </w:r>
+      <w:r>
+        <w:rPr>
+          <w:rFonts w:ascii="Times New Roman" w:hAnsi="Times New Roman" w:cs="Times New Roman" w:hint="eastAsia"/>
+          <w:b/>
+          <w:szCs w:val="21"/>
+        </w:rPr>
+        <w:t xml:space="preserve"> </w:t>
+      </w:r>
+      <w:r>
+        <w:rPr>
+          <w:rFonts w:ascii="Times New Roman" w:hAnsi="Times New Roman" w:cs="Times New Roman" w:hint="eastAsia"/>
+          <w:szCs w:val="21"/>
+        </w:rPr>
+        <w:t>学年</w:t>
+      </w:r>
+    </w:p>
+    <w:p>
+      <w:pPr>
+        <w:rPr>
+          <w:rFonts w:ascii="Times New Roman" w:hAnsi="Times New Roman" w:cs="Times New Roman"/>
+          <w:szCs w:val="21"/>
+        </w:rPr>
+      </w:pPr>
+      <w:bookmarkStart w:id="28" w:name="OLE_LINK59"/>
+      <w:bookmarkStart w:id="29" w:name="OLE_LINK60"/>
+      <w:r>
+        <w:rPr>
+          <w:rFonts w:ascii="Times New Roman" w:hAnsi="Times New Roman" w:cs="Times New Roman" w:hint="eastAsia"/>
+          <w:szCs w:val="21"/>
+        </w:rPr>
+        <w:t>武汉大学“一等”</w:t>
+      </w:r>
+      <w:r>
+        <w:rPr>
+          <w:rFonts w:ascii="Times New Roman" w:hAnsi="Times New Roman" w:cs="Times New Roman"/>
+          <w:szCs w:val="21"/>
+        </w:rPr>
+        <w:t>奖学金</w:t>
       </w:r>
       <w:r>
         <w:rPr>
@@ -1850,45 +2066,25 @@
       </w:r>
       <w:r>
         <w:rPr>
-          <w:rFonts w:ascii="Times New Roman" w:hAnsi="Times New Roman" w:cs="Times New Roman" w:hint="eastAsia"/>
-          <w:szCs w:val="21"/>
-        </w:rPr>
-        <w:t xml:space="preserve"> </w:t>
-      </w:r>
-      <w:r>
-        <w:rPr>
-          <w:rFonts w:ascii="Times New Roman" w:hAnsi="Times New Roman" w:cs="Times New Roman" w:hint="eastAsia"/>
-          <w:szCs w:val="21"/>
-        </w:rPr>
-        <w:t xml:space="preserve">     </w:t>
-      </w:r>
-      <w:r>
-        <w:rPr>
-          <w:rFonts w:ascii="Times New Roman" w:hAnsi="Times New Roman" w:cs="Times New Roman"/>
-          <w:szCs w:val="21"/>
-        </w:rPr>
-        <w:t xml:space="preserve">   </w:t>
-      </w:r>
-      <w:r>
-        <w:rPr>
-          <w:rFonts w:ascii="Times New Roman" w:hAnsi="Times New Roman" w:cs="Times New Roman" w:hint="eastAsia"/>
-          <w:szCs w:val="21"/>
-        </w:rPr>
-        <w:t xml:space="preserve">               </w:t>
-      </w:r>
-      <w:r>
-        <w:rPr>
-          <w:rFonts w:ascii="Times New Roman" w:hAnsi="Times New Roman" w:cs="Times New Roman" w:hint="eastAsia"/>
-          <w:szCs w:val="21"/>
-        </w:rPr>
-        <w:t xml:space="preserve"> </w:t>
-      </w:r>
-      <w:r>
-        <w:rPr>
-          <w:rFonts w:ascii="Times New Roman" w:hAnsi="Times New Roman" w:cs="Times New Roman"/>
-          <w:szCs w:val="21"/>
-        </w:rPr>
-        <w:t>2009-2010</w:t>
+          <w:rFonts w:ascii="Times New Roman" w:hAnsi="Times New Roman" w:cs="Times New Roman"/>
+          <w:szCs w:val="21"/>
+        </w:rPr>
+        <w:t xml:space="preserve">  </w:t>
+      </w:r>
+      <w:r>
+        <w:rPr>
+          <w:rFonts w:ascii="Times New Roman" w:hAnsi="Times New Roman" w:cs="Times New Roman" w:hint="eastAsia"/>
+          <w:szCs w:val="21"/>
+        </w:rPr>
+        <w:tab/>
+        <w:t xml:space="preserve">         </w:t>
+      </w:r>
+      <w:r>
+        <w:rPr>
+          <w:rFonts w:ascii="Times New Roman" w:hAnsi="Times New Roman" w:cs="Times New Roman"/>
+          <w:szCs w:val="21"/>
+        </w:rPr>
+        <w:t>2010-2011</w:t>
       </w:r>
       <w:r>
         <w:rPr>
@@ -1911,164 +2107,23 @@
     <w:p>
       <w:pPr>
         <w:rPr>
-          <w:rFonts w:ascii="Times New Roman" w:hAnsi="Times New Roman" w:cs="Times New Roman"/>
-          <w:szCs w:val="21"/>
-        </w:rPr>
-      </w:pPr>
-      <w:bookmarkStart w:id="30" w:name="OLE_LINK63"/>
-      <w:bookmarkStart w:id="31" w:name="OLE_LINK64"/>
-    </w:p>
-    <w:p>
-      <w:pPr>
-        <w:rPr>
-          <w:rFonts w:ascii="Times New Roman" w:hAnsi="Times New Roman" w:cs="Times New Roman"/>
-          <w:szCs w:val="21"/>
-        </w:rPr>
-      </w:pPr>
-      <w:r>
-        <w:rPr>
-          <w:rFonts w:ascii="Times New Roman" w:hAnsi="Times New Roman" w:cs="Times New Roman" w:hint="eastAsia"/>
-          <w:szCs w:val="21"/>
-        </w:rPr>
-        <w:t>国防科学技术大学</w:t>
-      </w:r>
-      <w:r>
-        <w:rPr>
-          <w:rFonts w:ascii="Times New Roman" w:hAnsi="Times New Roman" w:cs="Times New Roman" w:hint="eastAsia"/>
-          <w:szCs w:val="21"/>
-        </w:rPr>
-        <w:t xml:space="preserve"> </w:t>
-      </w:r>
-      <w:r>
-        <w:rPr>
-          <w:rFonts w:ascii="Times New Roman" w:hAnsi="Times New Roman" w:cs="Times New Roman" w:hint="eastAsia"/>
-          <w:szCs w:val="21"/>
-        </w:rPr>
-        <w:t>优秀学员</w:t>
-      </w:r>
-      <w:r>
-        <w:rPr>
-          <w:rFonts w:ascii="Times New Roman" w:hAnsi="Times New Roman" w:cs="Times New Roman" w:hint="eastAsia"/>
-          <w:szCs w:val="21"/>
-        </w:rPr>
-        <w:t xml:space="preserve">                          </w:t>
-      </w:r>
-      <w:r>
-        <w:rPr>
-          <w:rFonts w:ascii="Times New Roman" w:hAnsi="Times New Roman" w:cs="Times New Roman"/>
-          <w:szCs w:val="21"/>
-        </w:rPr>
-        <w:t xml:space="preserve">      </w:t>
-      </w:r>
-      <w:r>
-        <w:rPr>
-          <w:rFonts w:ascii="Times New Roman" w:hAnsi="Times New Roman" w:cs="Times New Roman"/>
-          <w:szCs w:val="21"/>
-        </w:rPr>
-        <w:t>2014-2015</w:t>
-      </w:r>
-      <w:r>
-        <w:rPr>
-          <w:rFonts w:ascii="Times New Roman" w:hAnsi="Times New Roman" w:cs="Times New Roman" w:hint="eastAsia"/>
-          <w:b/>
-          <w:szCs w:val="21"/>
-        </w:rPr>
-        <w:t xml:space="preserve"> </w:t>
-      </w:r>
-      <w:r>
-        <w:rPr>
-          <w:rFonts w:ascii="Times New Roman" w:hAnsi="Times New Roman" w:cs="Times New Roman" w:hint="eastAsia"/>
-          <w:szCs w:val="21"/>
-        </w:rPr>
-        <w:t>学年</w:t>
-      </w:r>
-    </w:p>
-    <w:p>
-      <w:pPr>
-        <w:rPr>
-          <w:rFonts w:ascii="Times New Roman" w:hAnsi="Times New Roman" w:cs="Times New Roman"/>
-          <w:szCs w:val="21"/>
-        </w:rPr>
-      </w:pPr>
-      <w:r>
-        <w:rPr>
-          <w:rFonts w:ascii="Times New Roman" w:hAnsi="Times New Roman" w:cs="Times New Roman" w:hint="eastAsia"/>
-          <w:szCs w:val="21"/>
-        </w:rPr>
-        <w:t>国防科技大学</w:t>
-      </w:r>
-      <w:r>
-        <w:rPr>
-          <w:rFonts w:ascii="Times New Roman" w:hAnsi="Times New Roman" w:cs="Times New Roman"/>
-          <w:szCs w:val="21"/>
-        </w:rPr>
-        <w:t>计算机学院</w:t>
-      </w:r>
-      <w:r>
-        <w:rPr>
-          <w:rFonts w:ascii="Times New Roman" w:hAnsi="Times New Roman" w:cs="Times New Roman" w:hint="eastAsia"/>
-          <w:szCs w:val="21"/>
-        </w:rPr>
-        <w:t xml:space="preserve"> </w:t>
-      </w:r>
-      <w:r>
-        <w:rPr>
-          <w:rFonts w:ascii="Times New Roman" w:hAnsi="Times New Roman" w:cs="Times New Roman"/>
-          <w:szCs w:val="21"/>
-        </w:rPr>
-        <w:t>优秀学员</w:t>
-      </w:r>
-      <w:r>
-        <w:rPr>
-          <w:rFonts w:ascii="Times New Roman" w:hAnsi="Times New Roman" w:cs="Times New Roman" w:hint="eastAsia"/>
-          <w:szCs w:val="21"/>
-        </w:rPr>
-        <w:t xml:space="preserve">                          </w:t>
-      </w:r>
-      <w:r>
-        <w:rPr>
-          <w:rFonts w:ascii="Times New Roman" w:hAnsi="Times New Roman" w:cs="Times New Roman"/>
-          <w:szCs w:val="21"/>
-        </w:rPr>
-        <w:t>2014-2015</w:t>
-      </w:r>
-      <w:r>
-        <w:rPr>
-          <w:rFonts w:ascii="Times New Roman" w:hAnsi="Times New Roman" w:cs="Times New Roman" w:hint="eastAsia"/>
-          <w:b/>
-          <w:szCs w:val="21"/>
-        </w:rPr>
-        <w:t xml:space="preserve"> </w:t>
-      </w:r>
-      <w:r>
-        <w:rPr>
-          <w:rFonts w:ascii="Times New Roman" w:hAnsi="Times New Roman" w:cs="Times New Roman" w:hint="eastAsia"/>
-          <w:szCs w:val="21"/>
-        </w:rPr>
-        <w:t>学年</w:t>
-      </w:r>
-    </w:p>
-    <w:p>
-      <w:pPr>
-        <w:rPr>
-          <w:rFonts w:ascii="Times New Roman" w:hAnsi="Times New Roman" w:cs="Times New Roman"/>
-          <w:szCs w:val="21"/>
-        </w:rPr>
-      </w:pPr>
-      <w:r>
-        <w:rPr>
-          <w:rFonts w:ascii="Times New Roman" w:hAnsi="Times New Roman" w:cs="Times New Roman" w:hint="eastAsia"/>
-          <w:szCs w:val="21"/>
-        </w:rPr>
-        <w:t>武汉大学优秀</w:t>
-      </w:r>
-      <w:r>
-        <w:rPr>
-          <w:rFonts w:ascii="Times New Roman" w:hAnsi="Times New Roman" w:cs="Times New Roman"/>
-          <w:szCs w:val="21"/>
-        </w:rPr>
-        <w:t>毕业生</w:t>
-      </w:r>
+          <w:rFonts w:ascii="Times New Roman" w:hAnsi="Times New Roman" w:cs="Times New Roman" w:hint="eastAsia"/>
+          <w:szCs w:val="21"/>
+        </w:rPr>
+      </w:pPr>
+      <w:bookmarkStart w:id="30" w:name="OLE_LINK61"/>
+      <w:bookmarkStart w:id="31" w:name="OLE_LINK62"/>
+      <w:bookmarkStart w:id="32" w:name="OLE_LINK13"/>
+      <w:bookmarkStart w:id="33" w:name="OLE_LINK14"/>
+      <w:r>
+        <w:rPr>
+          <w:rFonts w:ascii="Times New Roman" w:hAnsi="Times New Roman" w:cs="Times New Roman" w:hint="eastAsia"/>
+          <w:szCs w:val="21"/>
+        </w:rPr>
+        <w:t>国家奖学金</w:t>
+      </w:r>
+      <w:bookmarkEnd w:id="32"/>
+      <w:bookmarkEnd w:id="33"/>
       <w:r>
         <w:rPr>
           <w:rFonts w:ascii="Times New Roman" w:hAnsi="Times New Roman" w:cs="Times New Roman" w:hint="eastAsia"/>
@@ -2088,18 +2143,19 @@
           <w:rFonts w:ascii="Times New Roman" w:hAnsi="Times New Roman" w:cs="Times New Roman" w:hint="eastAsia"/>
           <w:szCs w:val="21"/>
         </w:rPr>
-        <w:tab/>
-      </w:r>
-      <w:r>
-        <w:rPr>
-          <w:rFonts w:ascii="Times New Roman" w:hAnsi="Times New Roman" w:cs="Times New Roman" w:hint="eastAsia"/>
-          <w:szCs w:val="21"/>
-        </w:rPr>
-        <w:tab/>
-      </w:r>
-      <w:r>
-        <w:rPr>
-          <w:rFonts w:ascii="Times New Roman" w:hAnsi="Times New Roman" w:cs="Times New Roman" w:hint="eastAsia"/>
+        <w:t xml:space="preserve">                </w:t>
+      </w:r>
+      <w:r>
+        <w:rPr>
+          <w:rFonts w:ascii="Times New Roman" w:hAnsi="Times New Roman" w:cs="Times New Roman"/>
+          <w:szCs w:val="21"/>
+        </w:rPr>
+        <w:t>2009-2010</w:t>
+      </w:r>
+      <w:r>
+        <w:rPr>
+          <w:rFonts w:ascii="Times New Roman" w:hAnsi="Times New Roman" w:cs="Times New Roman" w:hint="eastAsia"/>
+          <w:b/>
           <w:szCs w:val="21"/>
         </w:rPr>
         <w:t xml:space="preserve"> </w:t>
@@ -2108,27 +2164,11 @@
       <w:bookmarkEnd w:id="31"/>
       <w:r>
         <w:rPr>
-          <w:rFonts w:ascii="Times New Roman" w:hAnsi="Times New Roman" w:cs="Times New Roman"/>
-          <w:szCs w:val="21"/>
-        </w:rPr>
-        <w:t xml:space="preserve">   </w:t>
-      </w:r>
-      <w:r>
-        <w:rPr>
-          <w:rFonts w:ascii="Times New Roman" w:hAnsi="Times New Roman" w:cs="Times New Roman" w:hint="eastAsia"/>
-          <w:szCs w:val="21"/>
-        </w:rPr>
-        <w:t>本科</w:t>
-      </w:r>
-      <w:r>
-        <w:rPr>
-          <w:rFonts w:ascii="Times New Roman" w:hAnsi="Times New Roman" w:cs="Times New Roman" w:hint="eastAsia"/>
-          <w:szCs w:val="21"/>
-        </w:rPr>
-        <w:t>阶段</w:t>
-      </w:r>
-      <w:bookmarkEnd w:id="18"/>
-      <w:bookmarkEnd w:id="19"/>
+          <w:rFonts w:ascii="Times New Roman" w:hAnsi="Times New Roman" w:cs="Times New Roman" w:hint="eastAsia"/>
+          <w:szCs w:val="21"/>
+        </w:rPr>
+        <w:t>学年</w:t>
+      </w:r>
     </w:p>
     <w:p>
       <w:pPr>
@@ -2191,8 +2231,8 @@
           <w:szCs w:val="21"/>
         </w:rPr>
       </w:pPr>
-      <w:bookmarkStart w:id="32" w:name="OLE_LINK33"/>
-      <w:bookmarkStart w:id="33" w:name="OLE_LINK34"/>
+      <w:bookmarkStart w:id="34" w:name="OLE_LINK33"/>
+      <w:bookmarkStart w:id="35" w:name="OLE_LINK34"/>
       <w:r>
         <w:rPr>
           <w:rFonts w:ascii="Times New Roman" w:hAnsi="Times New Roman" w:cs="Times New Roman" w:hint="eastAsia"/>
@@ -2261,8 +2301,8 @@
         </w:rPr>
         <w:t xml:space="preserve"> </w:t>
       </w:r>
-      <w:bookmarkEnd w:id="32"/>
-      <w:bookmarkEnd w:id="33"/>
+      <w:bookmarkEnd w:id="34"/>
+      <w:bookmarkEnd w:id="35"/>
     </w:p>
     <w:p>
       <w:pPr>
@@ -2438,8 +2478,8 @@
         </w:rPr>
         <w:t xml:space="preserve"> </w:t>
       </w:r>
-      <w:bookmarkStart w:id="34" w:name="OLE_LINK2"/>
-      <w:bookmarkStart w:id="35" w:name="OLE_LINK3"/>
+      <w:bookmarkStart w:id="36" w:name="OLE_LINK2"/>
+      <w:bookmarkStart w:id="37" w:name="OLE_LINK3"/>
       <w:r>
         <w:rPr>
           <w:rFonts w:ascii="Times New Roman" w:hAnsi="Times New Roman" w:cs="Times New Roman" w:hint="eastAsia"/>
@@ -2461,13 +2501,13 @@
         </w:rPr>
         <w:t>)</w:t>
       </w:r>
-      <w:bookmarkStart w:id="36" w:name="OLE_LINK37"/>
-      <w:bookmarkStart w:id="37" w:name="OLE_LINK38"/>
-      <w:bookmarkEnd w:id="34"/>
-      <w:bookmarkEnd w:id="35"/>
+      <w:bookmarkStart w:id="38" w:name="OLE_LINK37"/>
+      <w:bookmarkStart w:id="39" w:name="OLE_LINK38"/>
+      <w:bookmarkEnd w:id="36"/>
+      <w:bookmarkEnd w:id="37"/>
     </w:p>
-    <w:bookmarkEnd w:id="36"/>
-    <w:bookmarkEnd w:id="37"/>
+    <w:bookmarkEnd w:id="38"/>
+    <w:bookmarkEnd w:id="39"/>
     <w:p>
       <w:pPr>
         <w:pStyle w:val="a5"/>
@@ -2486,6 +2526,7 @@
           <w:rFonts w:ascii="Times New Roman" w:hAnsi="Times New Roman" w:cs="Times New Roman" w:hint="eastAsia"/>
           <w:szCs w:val="21"/>
         </w:rPr>
+        <w:lastRenderedPageBreak/>
         <w:t>国家自然科学基金</w:t>
       </w:r>
       <w:r>
@@ -2495,8 +2536,8 @@
         </w:rPr>
         <w:t>项目</w:t>
       </w:r>
-      <w:bookmarkStart w:id="38" w:name="OLE_LINK39"/>
-      <w:bookmarkStart w:id="39" w:name="OLE_LINK40"/>
+      <w:bookmarkStart w:id="40" w:name="OLE_LINK39"/>
+      <w:bookmarkStart w:id="41" w:name="OLE_LINK40"/>
     </w:p>
     <w:p>
       <w:pPr>
@@ -2516,7 +2557,6 @@
           <w:rFonts w:ascii="Times New Roman" w:hAnsi="Times New Roman" w:cs="Times New Roman" w:hint="eastAsia"/>
           <w:szCs w:val="21"/>
         </w:rPr>
-        <w:lastRenderedPageBreak/>
         <w:t>网络环境下基于群体协同的软件需求获取和建模方法研究</w:t>
       </w:r>
       <w:r>
@@ -2624,8 +2664,8 @@
         </w:rPr>
         <w:t>)</w:t>
       </w:r>
-      <w:bookmarkEnd w:id="38"/>
-      <w:bookmarkEnd w:id="39"/>
+      <w:bookmarkEnd w:id="40"/>
+      <w:bookmarkEnd w:id="41"/>
     </w:p>
     <w:p>
       <w:pPr>
@@ -2696,8 +2736,8 @@
           <w:szCs w:val="21"/>
         </w:rPr>
       </w:pPr>
-      <w:bookmarkStart w:id="40" w:name="OLE_LINK43"/>
-      <w:bookmarkStart w:id="41" w:name="OLE_LINK44"/>
+      <w:bookmarkStart w:id="42" w:name="OLE_LINK43"/>
+      <w:bookmarkStart w:id="43" w:name="OLE_LINK44"/>
       <w:r>
         <w:rPr>
           <w:rFonts w:ascii="Times New Roman" w:hAnsi="Times New Roman" w:cs="Times New Roman" w:hint="eastAsia"/>
@@ -2852,8 +2892,8 @@
         </w:rPr>
         <w:t>技术研究</w:t>
       </w:r>
-      <w:bookmarkEnd w:id="40"/>
-      <w:bookmarkEnd w:id="41"/>
+      <w:bookmarkEnd w:id="42"/>
+      <w:bookmarkEnd w:id="43"/>
       <w:r>
         <w:rPr>
           <w:rFonts w:ascii="Times New Roman" w:hAnsi="Times New Roman" w:cs="Times New Roman" w:hint="eastAsia"/>
@@ -2874,216 +2914,6 @@
           <w:szCs w:val="21"/>
         </w:rPr>
         <w:t>)</w:t>
-      </w:r>
-    </w:p>
-    <w:p>
-      <w:pPr>
-        <w:rPr>
-          <w:rFonts w:ascii="Times New Roman" w:hAnsi="Times New Roman" w:cs="Times New Roman"/>
-          <w:szCs w:val="21"/>
-        </w:rPr>
-      </w:pPr>
-      <w:r>
-        <w:rPr>
-          <w:rFonts w:ascii="Times New Roman" w:hAnsi="Times New Roman" w:cs="Times New Roman"/>
-          <w:noProof/>
-          <w:szCs w:val="21"/>
-        </w:rPr>
-        <w:pict>
-          <v:shape id="_x0000_s1036" type="#_x0000_t32" style="position:absolute;left:0;text-align:left;margin-left:.55pt;margin-top:8.7pt;width:411pt;height:0;z-index:251664384" o:connectortype="straight" strokecolor="black [3200]" strokeweight="1.5pt">
-            <v:shadow type="perspective" color="#7f7f7f [1601]" offset="1pt" offset2="-3pt"/>
-          </v:shape>
-        </w:pict>
-      </w:r>
-    </w:p>
-    <w:p>
-      <w:pPr>
-        <w:rPr>
-          <w:rFonts w:ascii="Times New Roman" w:hAnsi="Times New Roman" w:cs="Times New Roman"/>
-          <w:b/>
-          <w:sz w:val="28"/>
-          <w:szCs w:val="28"/>
-        </w:rPr>
-      </w:pPr>
-      <w:r>
-        <w:rPr>
-          <w:rFonts w:ascii="Times New Roman" w:hAnsi="Times New Roman" w:cs="Times New Roman" w:hint="eastAsia"/>
-          <w:b/>
-          <w:sz w:val="28"/>
-          <w:szCs w:val="28"/>
-        </w:rPr>
-        <w:t>相关技能</w:t>
-      </w:r>
-    </w:p>
-    <w:p>
-      <w:pPr>
-        <w:pStyle w:val="a5"/>
-        <w:numPr>
-          <w:ilvl w:val="0"/>
-          <w:numId w:val="2"/>
-        </w:numPr>
-        <w:ind w:firstLineChars="0"/>
-        <w:rPr>
-          <w:rFonts w:ascii="Times New Roman" w:hAnsi="Times New Roman" w:cs="Times New Roman"/>
-          <w:szCs w:val="21"/>
-        </w:rPr>
-      </w:pPr>
-      <w:r>
-        <w:rPr>
-          <w:rFonts w:ascii="Times New Roman" w:hAnsi="Times New Roman" w:cs="Times New Roman" w:hint="eastAsia"/>
-          <w:b/>
-          <w:szCs w:val="21"/>
-        </w:rPr>
-        <w:t>编程语言</w:t>
-      </w:r>
-      <w:r>
-        <w:rPr>
-          <w:rFonts w:ascii="Times New Roman" w:hAnsi="Times New Roman" w:cs="Times New Roman" w:hint="eastAsia"/>
-          <w:szCs w:val="21"/>
-        </w:rPr>
-        <w:t>：</w:t>
-      </w:r>
-      <w:r>
-        <w:rPr>
-          <w:rFonts w:ascii="Times New Roman" w:hAnsi="Times New Roman" w:cs="Times New Roman"/>
-          <w:szCs w:val="21"/>
-        </w:rPr>
-        <w:t xml:space="preserve">Java, </w:t>
-      </w:r>
-      <w:r>
-        <w:rPr>
-          <w:rFonts w:ascii="Times New Roman" w:hAnsi="Times New Roman" w:cs="Times New Roman"/>
-          <w:szCs w:val="21"/>
-        </w:rPr>
-        <w:t>Python</w:t>
-      </w:r>
-      <w:r>
-        <w:rPr>
-          <w:rFonts w:ascii="Times New Roman" w:hAnsi="Times New Roman" w:cs="Times New Roman"/>
-          <w:szCs w:val="21"/>
-        </w:rPr>
-        <w:t>,</w:t>
-      </w:r>
-      <w:r>
-        <w:rPr>
-          <w:rFonts w:ascii="Times New Roman" w:hAnsi="Times New Roman" w:cs="Times New Roman"/>
-          <w:szCs w:val="21"/>
-        </w:rPr>
-        <w:t xml:space="preserve"> R,</w:t>
-      </w:r>
-      <w:r>
-        <w:rPr>
-          <w:rFonts w:ascii="Times New Roman" w:hAnsi="Times New Roman" w:cs="Times New Roman"/>
-          <w:szCs w:val="21"/>
-        </w:rPr>
-        <w:t xml:space="preserve"> SQL, C/C++, </w:t>
-      </w:r>
-      <w:r>
-        <w:rPr>
-          <w:rFonts w:ascii="Times New Roman" w:hAnsi="Times New Roman" w:cs="Times New Roman"/>
-          <w:szCs w:val="21"/>
-        </w:rPr>
-        <w:t xml:space="preserve">C#, </w:t>
-      </w:r>
-      <w:r>
-        <w:rPr>
-          <w:rFonts w:ascii="Times New Roman" w:hAnsi="Times New Roman" w:cs="Times New Roman"/>
-          <w:szCs w:val="21"/>
-        </w:rPr>
-        <w:t>HTML.</w:t>
-      </w:r>
-    </w:p>
-    <w:p>
-      <w:pPr>
-        <w:pStyle w:val="a5"/>
-        <w:numPr>
-          <w:ilvl w:val="0"/>
-          <w:numId w:val="2"/>
-        </w:numPr>
-        <w:ind w:firstLineChars="0"/>
-        <w:rPr>
-          <w:rFonts w:ascii="Times New Roman" w:hAnsi="Times New Roman" w:cs="Times New Roman"/>
-          <w:szCs w:val="21"/>
-        </w:rPr>
-      </w:pPr>
-      <w:r>
-        <w:rPr>
-          <w:rFonts w:ascii="Times New Roman" w:hAnsi="Times New Roman" w:cs="Times New Roman" w:hint="eastAsia"/>
-          <w:b/>
-          <w:szCs w:val="21"/>
-        </w:rPr>
-        <w:t>系统与</w:t>
-      </w:r>
-      <w:r>
-        <w:rPr>
-          <w:rFonts w:ascii="Times New Roman" w:hAnsi="Times New Roman" w:cs="Times New Roman"/>
-          <w:b/>
-          <w:szCs w:val="21"/>
-        </w:rPr>
-        <w:t>工具</w:t>
-      </w:r>
-      <w:r>
-        <w:rPr>
-          <w:rFonts w:ascii="Times New Roman" w:hAnsi="Times New Roman" w:cs="Times New Roman" w:hint="eastAsia"/>
-          <w:szCs w:val="21"/>
-        </w:rPr>
-        <w:t>：</w:t>
-      </w:r>
-      <w:r>
-        <w:rPr>
-          <w:rFonts w:ascii="Times New Roman" w:hAnsi="Times New Roman" w:cs="Times New Roman"/>
-          <w:szCs w:val="21"/>
-        </w:rPr>
-        <w:t>Windows, Linux, MySQL, LaTeX,</w:t>
-      </w:r>
-      <w:r>
-        <w:rPr>
-          <w:rFonts w:ascii="Times New Roman" w:hAnsi="Times New Roman" w:cs="Times New Roman"/>
-          <w:szCs w:val="21"/>
-        </w:rPr>
-        <w:t xml:space="preserve"> RStudio,</w:t>
-      </w:r>
-      <w:r>
-        <w:rPr>
-          <w:rFonts w:ascii="Times New Roman" w:hAnsi="Times New Roman" w:cs="Times New Roman"/>
-          <w:szCs w:val="21"/>
-        </w:rPr>
-        <w:t xml:space="preserve"> MFC, </w:t>
-      </w:r>
-      <w:r>
-        <w:rPr>
-          <w:rFonts w:ascii="Times New Roman" w:hAnsi="Times New Roman" w:cs="Times New Roman"/>
-          <w:szCs w:val="21"/>
-        </w:rPr>
-        <w:t>NLTK</w:t>
-      </w:r>
-      <w:r>
-        <w:rPr>
-          <w:rFonts w:ascii="Times New Roman" w:hAnsi="Times New Roman" w:cs="Times New Roman"/>
-          <w:szCs w:val="21"/>
-        </w:rPr>
-        <w:t>, Heritrix,</w:t>
-      </w:r>
-      <w:r>
-        <w:rPr>
-          <w:rFonts w:ascii="Times New Roman" w:hAnsi="Times New Roman" w:cs="Times New Roman" w:hint="eastAsia"/>
-          <w:szCs w:val="21"/>
-        </w:rPr>
-        <w:t xml:space="preserve"> Lucene</w:t>
-      </w:r>
-      <w:r>
-        <w:rPr>
-          <w:rFonts w:ascii="Times New Roman" w:hAnsi="Times New Roman" w:cs="Times New Roman"/>
-          <w:szCs w:val="21"/>
-        </w:rPr>
-        <w:t>,</w:t>
-      </w:r>
-      <w:r>
-        <w:rPr>
-          <w:rFonts w:ascii="Times New Roman" w:hAnsi="Times New Roman" w:cs="Times New Roman"/>
-          <w:szCs w:val="21"/>
-        </w:rPr>
-        <w:t xml:space="preserve"> OpenSSL, Geni, Weka.</w:t>
       </w:r>
     </w:p>
     <w:p>
@@ -3166,7 +2996,7 @@
           <w:sz w:val="24"/>
           <w:szCs w:val="24"/>
         </w:rPr>
-        <w:t>博士</w:t>
+        <w:t>代表</w:t>
       </w:r>
       <w:r>
         <w:rPr>
@@ -3175,7 +3005,7 @@
           <w:sz w:val="24"/>
           <w:szCs w:val="24"/>
         </w:rPr>
-        <w:t>期间主要</w:t>
+        <w:t>性</w:t>
       </w:r>
       <w:r>
         <w:rPr>
@@ -3615,16 +3445,14 @@
           <w:rFonts w:ascii="Times New Roman" w:hAnsi="Times New Roman" w:cs="Times New Roman"/>
           <w:szCs w:val="21"/>
         </w:rPr>
-        <w:t>,</w:t>
-      </w:r>
-      <w:bookmarkStart w:id="42" w:name="_GoBack"/>
-      <w:bookmarkEnd w:id="42"/>
-      <w:r>
-        <w:rPr>
-          <w:rFonts w:ascii="Times New Roman" w:hAnsi="Times New Roman" w:cs="Times New Roman"/>
-          <w:szCs w:val="21"/>
-        </w:rPr>
-        <w:t xml:space="preserve"> Huaimin Wang, Prem Devanbu, Valadimir Filkov. </w:t>
+        <w:t>, Huaimin Wang, Prem Devanbu, V</w:t>
+      </w:r>
+      <w:r>
+        <w:rPr>
+          <w:rFonts w:ascii="Times New Roman" w:hAnsi="Times New Roman" w:cs="Times New Roman"/>
+          <w:szCs w:val="21"/>
+        </w:rPr>
+        <w:t xml:space="preserve">ladimir Filkov. </w:t>
       </w:r>
       <w:r>
         <w:rPr>
@@ -3744,7 +3572,14 @@
           <w:rFonts w:ascii="Times New Roman" w:hAnsi="Times New Roman" w:cs="Times New Roman"/>
           <w:szCs w:val="21"/>
         </w:rPr>
-        <w:t xml:space="preserve">Huaimin Wang, Valadimir Filkov, Prem Devanbu, Bogdan Vasilescu. </w:t>
+        <w:t>Huaimin Wang, V</w:t>
+      </w:r>
+      <w:r>
+        <w:rPr>
+          <w:rFonts w:ascii="Times New Roman" w:hAnsi="Times New Roman" w:cs="Times New Roman"/>
+          <w:szCs w:val="21"/>
+        </w:rPr>
+        <w:t xml:space="preserve">ladimir Filkov, Prem Devanbu, Bogdan Vasilescu. </w:t>
       </w:r>
       <w:r>
         <w:rPr>
@@ -3905,7 +3740,7 @@
         </w:rPr>
         <w:t xml:space="preserve">, Huaimin Wang, </w:t>
       </w:r>
-      <w:bookmarkStart w:id="43" w:name="OLE_LINK1"/>
+      <w:bookmarkStart w:id="44" w:name="OLE_LINK1"/>
       <w:r>
         <w:rPr>
           <w:rFonts w:ascii="Times New Roman" w:hAnsi="Times New Roman" w:cs="Times New Roman"/>
@@ -3913,7 +3748,7 @@
         </w:rPr>
         <w:t>Gang Yin</w:t>
       </w:r>
-      <w:bookmarkEnd w:id="43"/>
+      <w:bookmarkEnd w:id="44"/>
       <w:r>
         <w:rPr>
           <w:rFonts w:ascii="Times New Roman" w:hAnsi="Times New Roman" w:cs="Times New Roman"/>
@@ -4176,11 +4011,11 @@
           <w:szCs w:val="21"/>
         </w:rPr>
       </w:pPr>
-      <w:bookmarkStart w:id="44" w:name="OLE_LINK69"/>
-      <w:bookmarkStart w:id="45" w:name="OLE_LINK70"/>
-      <w:bookmarkStart w:id="46" w:name="OLE_LINK71"/>
-      <w:bookmarkStart w:id="47" w:name="OLE_LINK72"/>
-      <w:bookmarkStart w:id="48" w:name="OLE_LINK73"/>
+      <w:bookmarkStart w:id="45" w:name="OLE_LINK69"/>
+      <w:bookmarkStart w:id="46" w:name="OLE_LINK70"/>
+      <w:bookmarkStart w:id="47" w:name="OLE_LINK71"/>
+      <w:bookmarkStart w:id="48" w:name="OLE_LINK72"/>
+      <w:bookmarkStart w:id="49" w:name="OLE_LINK73"/>
       <w:r>
         <w:rPr>
           <w:rFonts w:ascii="Times New Roman" w:hAnsi="Times New Roman" w:cs="Times New Roman"/>
@@ -4260,9 +4095,9 @@
         </w:rPr>
         <w:t xml:space="preserve"> Boston, USA, 2013.</w:t>
       </w:r>
-      <w:bookmarkEnd w:id="44"/>
       <w:bookmarkEnd w:id="45"/>
       <w:bookmarkEnd w:id="46"/>
+      <w:bookmarkEnd w:id="47"/>
       <w:r>
         <w:rPr>
           <w:rFonts w:ascii="Times New Roman" w:hAnsi="Times New Roman" w:cs="Times New Roman"/>
@@ -4323,7 +4158,6 @@
           <w:b/>
           <w:szCs w:val="21"/>
         </w:rPr>
-        <w:lastRenderedPageBreak/>
         <w:t>检索</w:t>
       </w:r>
       <w:r>
@@ -4334,8 +4168,8 @@
         <w:t>).</w:t>
       </w:r>
     </w:p>
-    <w:bookmarkEnd w:id="47"/>
     <w:bookmarkEnd w:id="48"/>
+    <w:bookmarkEnd w:id="49"/>
     <w:p>
       <w:pPr>
         <w:pStyle w:val="a5"/>
@@ -4504,7 +4338,16 @@
           <w:b/>
           <w:szCs w:val="21"/>
         </w:rPr>
-        <w:t xml:space="preserve">Exploring the Patterns of Social Behavior in GitHub. </w:t>
+        <w:t xml:space="preserve">Exploring the Patterns of Social Behavior </w:t>
+      </w:r>
+      <w:r>
+        <w:rPr>
+          <w:rFonts w:ascii="Times New Roman" w:hAnsi="Times New Roman" w:cs="Times New Roman"/>
+          <w:b/>
+          <w:szCs w:val="21"/>
+        </w:rPr>
+        <w:lastRenderedPageBreak/>
+        <w:t xml:space="preserve">in GitHub. </w:t>
       </w:r>
       <w:r>
         <w:rPr>
@@ -5037,15 +4880,6 @@
           <w:sz w:val="24"/>
           <w:szCs w:val="24"/>
         </w:rPr>
-        <w:t>申请</w:t>
-      </w:r>
-      <w:r>
-        <w:rPr>
-          <w:rFonts w:ascii="Times New Roman" w:hAnsi="Times New Roman" w:cs="Times New Roman" w:hint="eastAsia"/>
-          <w:b/>
-          <w:sz w:val="24"/>
-          <w:szCs w:val="24"/>
-        </w:rPr>
         <w:t>国家发明专利</w:t>
       </w:r>
     </w:p>
@@ -5062,7 +4896,7 @@
           <w:szCs w:val="21"/>
         </w:rPr>
       </w:pPr>
-      <w:bookmarkStart w:id="49" w:name="OLE_LINK4"/>
+      <w:bookmarkStart w:id="50" w:name="OLE_LINK4"/>
       <w:r>
         <w:rPr>
           <w:rFonts w:ascii="Times New Roman" w:hAnsi="Times New Roman" w:cs="Times New Roman" w:hint="eastAsia"/>
@@ -5077,8 +4911,8 @@
         </w:rPr>
         <w:t>，</w:t>
       </w:r>
-      <w:bookmarkStart w:id="50" w:name="OLE_LINK5"/>
-      <w:bookmarkStart w:id="51" w:name="OLE_LINK6"/>
+      <w:bookmarkStart w:id="51" w:name="OLE_LINK5"/>
+      <w:bookmarkStart w:id="52" w:name="OLE_LINK6"/>
       <w:r>
         <w:rPr>
           <w:rFonts w:ascii="Times New Roman" w:hAnsi="Times New Roman" w:cs="Times New Roman" w:hint="eastAsia"/>
@@ -5093,8 +4927,8 @@
         </w:rPr>
         <w:t>：</w:t>
       </w:r>
-      <w:bookmarkEnd w:id="50"/>
       <w:bookmarkEnd w:id="51"/>
+      <w:bookmarkEnd w:id="52"/>
       <w:r>
         <w:rPr>
           <w:rFonts w:ascii="Times New Roman" w:hAnsi="Times New Roman" w:cs="Times New Roman"/>
@@ -5210,7 +5044,34 @@
           <w:sz w:val="24"/>
           <w:szCs w:val="24"/>
         </w:rPr>
-        <w:t>作为主要参与者</w:t>
+        <w:t>作为主要</w:t>
+      </w:r>
+      <w:r>
+        <w:rPr>
+          <w:rFonts w:ascii="Times New Roman" w:hAnsi="Times New Roman" w:cs="Times New Roman"/>
+          <w:b/>
+          <w:sz w:val="24"/>
+          <w:szCs w:val="24"/>
+        </w:rPr>
+        <w:t>设计者</w:t>
+      </w:r>
+      <w:r>
+        <w:rPr>
+          <w:rFonts w:ascii="Times New Roman" w:hAnsi="Times New Roman" w:cs="Times New Roman" w:hint="eastAsia"/>
+          <w:b/>
+          <w:sz w:val="24"/>
+          <w:szCs w:val="24"/>
+        </w:rPr>
+        <w:t>或</w:t>
+      </w:r>
+      <w:r>
+        <w:rPr>
+          <w:rFonts w:ascii="Times New Roman" w:hAnsi="Times New Roman" w:cs="Times New Roman"/>
+          <w:b/>
+          <w:sz w:val="24"/>
+          <w:szCs w:val="24"/>
+        </w:rPr>
+        <w:t>参与者</w:t>
       </w:r>
       <w:r>
         <w:rPr>
@@ -5358,7 +5219,21 @@
           <w:rFonts w:ascii="Times New Roman" w:hAnsi="Times New Roman" w:cs="Times New Roman"/>
           <w:szCs w:val="21"/>
         </w:rPr>
-        <w:t>https://www.trustie.net/</w:t>
+        <w:t>https://</w:t>
+      </w:r>
+      <w:r>
+        <w:rPr>
+          <w:rFonts w:ascii="Times New Roman" w:hAnsi="Times New Roman" w:cs="Times New Roman"/>
+          <w:szCs w:val="21"/>
+        </w:rPr>
+        <w:t>forge</w:t>
+      </w:r>
+      <w:r>
+        <w:rPr>
+          <w:rFonts w:ascii="Times New Roman" w:hAnsi="Times New Roman" w:cs="Times New Roman"/>
+          <w:szCs w:val="21"/>
+        </w:rPr>
+        <w:t>.trustie.net/</w:t>
       </w:r>
     </w:p>
     <w:p>
@@ -5522,7 +5397,7 @@
         <w:t>http://rrp.trustie.net/</w:t>
       </w:r>
     </w:p>
-    <w:bookmarkEnd w:id="49"/>
+    <w:bookmarkEnd w:id="50"/>
     <w:p>
       <w:pPr>
         <w:rPr>
@@ -5530,8 +5405,566 @@
           <w:szCs w:val="21"/>
         </w:rPr>
       </w:pPr>
+      <w:r>
+        <w:rPr>
+          <w:rFonts w:ascii="Times New Roman" w:hAnsi="Times New Roman" w:cs="Times New Roman"/>
+          <w:noProof/>
+          <w:szCs w:val="21"/>
+        </w:rPr>
+        <w:pict>
+          <v:shape id="_x0000_s1045" type="#_x0000_t32" style="position:absolute;left:0;text-align:left;margin-left:.55pt;margin-top:8.7pt;width:411pt;height:0;z-index:251675648" o:connectortype="straight" strokecolor="black [3200]" strokeweight="1.5pt">
+            <v:shadow type="perspective" color="#7f7f7f [1601]" offset="1pt" offset2="-3pt"/>
+          </v:shape>
+        </w:pict>
+      </w:r>
+    </w:p>
+    <w:p>
+      <w:pPr>
+        <w:rPr>
+          <w:rFonts w:ascii="Times New Roman" w:hAnsi="Times New Roman" w:cs="Times New Roman"/>
+          <w:b/>
+          <w:sz w:val="28"/>
+          <w:szCs w:val="28"/>
+        </w:rPr>
+      </w:pPr>
+      <w:r>
+        <w:rPr>
+          <w:rFonts w:ascii="Times New Roman" w:hAnsi="Times New Roman" w:cs="Times New Roman" w:hint="eastAsia"/>
+          <w:b/>
+          <w:sz w:val="28"/>
+          <w:szCs w:val="28"/>
+        </w:rPr>
+        <w:t>相关技能</w:t>
+      </w:r>
+    </w:p>
+    <w:p>
+      <w:pPr>
+        <w:pStyle w:val="a5"/>
+        <w:numPr>
+          <w:ilvl w:val="0"/>
+          <w:numId w:val="2"/>
+        </w:numPr>
+        <w:ind w:firstLineChars="0"/>
+        <w:rPr>
+          <w:rFonts w:ascii="Times New Roman" w:hAnsi="Times New Roman" w:cs="Times New Roman"/>
+          <w:szCs w:val="21"/>
+        </w:rPr>
+      </w:pPr>
+      <w:r>
+        <w:rPr>
+          <w:rFonts w:ascii="Times New Roman" w:hAnsi="Times New Roman" w:cs="Times New Roman" w:hint="eastAsia"/>
+          <w:b/>
+          <w:szCs w:val="21"/>
+        </w:rPr>
+        <w:t>编程语言</w:t>
+      </w:r>
+      <w:r>
+        <w:rPr>
+          <w:rFonts w:ascii="Times New Roman" w:hAnsi="Times New Roman" w:cs="Times New Roman" w:hint="eastAsia"/>
+          <w:szCs w:val="21"/>
+        </w:rPr>
+        <w:t>：</w:t>
+      </w:r>
+      <w:r>
+        <w:rPr>
+          <w:rFonts w:ascii="Times New Roman" w:hAnsi="Times New Roman" w:cs="Times New Roman"/>
+          <w:szCs w:val="21"/>
+        </w:rPr>
+        <w:t xml:space="preserve">Java, </w:t>
+      </w:r>
+      <w:r>
+        <w:rPr>
+          <w:rFonts w:ascii="Times New Roman" w:hAnsi="Times New Roman" w:cs="Times New Roman"/>
+          <w:szCs w:val="21"/>
+        </w:rPr>
+        <w:t>Python</w:t>
+      </w:r>
+      <w:r>
+        <w:rPr>
+          <w:rFonts w:ascii="Times New Roman" w:hAnsi="Times New Roman" w:cs="Times New Roman"/>
+          <w:szCs w:val="21"/>
+        </w:rPr>
+        <w:t>,</w:t>
+      </w:r>
+      <w:r>
+        <w:rPr>
+          <w:rFonts w:ascii="Times New Roman" w:hAnsi="Times New Roman" w:cs="Times New Roman"/>
+          <w:szCs w:val="21"/>
+        </w:rPr>
+        <w:t xml:space="preserve"> R,</w:t>
+      </w:r>
+      <w:r>
+        <w:rPr>
+          <w:rFonts w:ascii="Times New Roman" w:hAnsi="Times New Roman" w:cs="Times New Roman"/>
+          <w:szCs w:val="21"/>
+        </w:rPr>
+        <w:t xml:space="preserve"> SQL, C/C++, </w:t>
+      </w:r>
+      <w:r>
+        <w:rPr>
+          <w:rFonts w:ascii="Times New Roman" w:hAnsi="Times New Roman" w:cs="Times New Roman"/>
+          <w:szCs w:val="21"/>
+        </w:rPr>
+        <w:t xml:space="preserve">Ruby, C#, </w:t>
+      </w:r>
+      <w:r>
+        <w:rPr>
+          <w:rFonts w:ascii="Times New Roman" w:hAnsi="Times New Roman" w:cs="Times New Roman"/>
+          <w:szCs w:val="21"/>
+        </w:rPr>
+        <w:t>HTML.</w:t>
+      </w:r>
+    </w:p>
+    <w:p>
+      <w:pPr>
+        <w:pStyle w:val="a5"/>
+        <w:numPr>
+          <w:ilvl w:val="0"/>
+          <w:numId w:val="2"/>
+        </w:numPr>
+        <w:ind w:firstLineChars="0"/>
+        <w:rPr>
+          <w:rFonts w:ascii="Times New Roman" w:hAnsi="Times New Roman" w:cs="Times New Roman"/>
+          <w:szCs w:val="21"/>
+        </w:rPr>
+      </w:pPr>
+      <w:r>
+        <w:rPr>
+          <w:rFonts w:ascii="Times New Roman" w:hAnsi="Times New Roman" w:cs="Times New Roman" w:hint="eastAsia"/>
+          <w:b/>
+          <w:szCs w:val="21"/>
+        </w:rPr>
+        <w:t>系统与</w:t>
+      </w:r>
+      <w:r>
+        <w:rPr>
+          <w:rFonts w:ascii="Times New Roman" w:hAnsi="Times New Roman" w:cs="Times New Roman"/>
+          <w:b/>
+          <w:szCs w:val="21"/>
+        </w:rPr>
+        <w:t>工具</w:t>
+      </w:r>
+      <w:r>
+        <w:rPr>
+          <w:rFonts w:ascii="Times New Roman" w:hAnsi="Times New Roman" w:cs="Times New Roman" w:hint="eastAsia"/>
+          <w:szCs w:val="21"/>
+        </w:rPr>
+        <w:t>：</w:t>
+      </w:r>
+      <w:r>
+        <w:rPr>
+          <w:rFonts w:ascii="Times New Roman" w:hAnsi="Times New Roman" w:cs="Times New Roman"/>
+          <w:szCs w:val="21"/>
+        </w:rPr>
+        <w:t>Windows, Linux, MySQL, LaTeX,</w:t>
+      </w:r>
+      <w:r>
+        <w:rPr>
+          <w:rFonts w:ascii="Times New Roman" w:hAnsi="Times New Roman" w:cs="Times New Roman"/>
+          <w:szCs w:val="21"/>
+        </w:rPr>
+        <w:t xml:space="preserve"> RStudio,</w:t>
+      </w:r>
+      <w:r>
+        <w:rPr>
+          <w:rFonts w:ascii="Times New Roman" w:hAnsi="Times New Roman" w:cs="Times New Roman"/>
+          <w:szCs w:val="21"/>
+        </w:rPr>
+        <w:t xml:space="preserve"> MFC, </w:t>
+      </w:r>
+      <w:r>
+        <w:rPr>
+          <w:rFonts w:ascii="Times New Roman" w:hAnsi="Times New Roman" w:cs="Times New Roman"/>
+          <w:szCs w:val="21"/>
+        </w:rPr>
+        <w:t>NLTK</w:t>
+      </w:r>
+      <w:r>
+        <w:rPr>
+          <w:rFonts w:ascii="Times New Roman" w:hAnsi="Times New Roman" w:cs="Times New Roman"/>
+          <w:szCs w:val="21"/>
+        </w:rPr>
+        <w:t>, Heritrix,</w:t>
+      </w:r>
+      <w:r>
+        <w:rPr>
+          <w:rFonts w:ascii="Times New Roman" w:hAnsi="Times New Roman" w:cs="Times New Roman" w:hint="eastAsia"/>
+          <w:szCs w:val="21"/>
+        </w:rPr>
+        <w:t xml:space="preserve"> Lucene</w:t>
+      </w:r>
+      <w:r>
+        <w:rPr>
+          <w:rFonts w:ascii="Times New Roman" w:hAnsi="Times New Roman" w:cs="Times New Roman"/>
+          <w:szCs w:val="21"/>
+        </w:rPr>
+        <w:t>,</w:t>
+      </w:r>
+      <w:r>
+        <w:rPr>
+          <w:rFonts w:ascii="Times New Roman" w:hAnsi="Times New Roman" w:cs="Times New Roman"/>
+          <w:szCs w:val="21"/>
+        </w:rPr>
+        <w:t xml:space="preserve"> OpenSSL, Geni, Weka.</w:t>
+      </w:r>
+    </w:p>
+    <w:p>
+      <w:pPr>
+        <w:rPr>
+          <w:rFonts w:ascii="Times New Roman" w:hAnsi="Times New Roman" w:cs="Times New Roman"/>
+          <w:szCs w:val="21"/>
+        </w:rPr>
+      </w:pPr>
+      <w:r>
+        <w:rPr>
+          <w:rFonts w:ascii="Times New Roman" w:hAnsi="Times New Roman" w:cs="Times New Roman" w:hint="eastAsia"/>
+          <w:noProof/>
+          <w:szCs w:val="21"/>
+        </w:rPr>
+        <w:pict>
+          <v:shape id="_x0000_s1047" type="#_x0000_t32" style="position:absolute;left:0;text-align:left;margin-left:1.7pt;margin-top:9.55pt;width:411pt;height:0;z-index:251678720" o:connectortype="straight" strokecolor="black [3200]" strokeweight="1.5pt">
+            <v:shadow type="perspective" color="#7f7f7f [1601]" offset="1pt" offset2="-3pt"/>
+          </v:shape>
+        </w:pict>
+      </w:r>
+    </w:p>
+    <w:p>
+      <w:pPr>
+        <w:rPr>
+          <w:rFonts w:ascii="Times New Roman" w:hAnsi="Times New Roman" w:cs="Times New Roman" w:hint="eastAsia"/>
+          <w:b/>
+          <w:sz w:val="28"/>
+          <w:szCs w:val="28"/>
+        </w:rPr>
+      </w:pPr>
+      <w:r>
+        <w:rPr>
+          <w:rFonts w:ascii="Times New Roman" w:hAnsi="Times New Roman" w:cs="Times New Roman" w:hint="eastAsia"/>
+          <w:b/>
+          <w:sz w:val="28"/>
+          <w:szCs w:val="28"/>
+        </w:rPr>
+        <w:t>业余</w:t>
+      </w:r>
+      <w:r>
+        <w:rPr>
+          <w:rFonts w:ascii="Times New Roman" w:hAnsi="Times New Roman" w:cs="Times New Roman"/>
+          <w:b/>
+          <w:sz w:val="28"/>
+          <w:szCs w:val="28"/>
+        </w:rPr>
+        <w:t>爱好</w:t>
+      </w:r>
+    </w:p>
+    <w:p>
+      <w:pPr>
+        <w:rPr>
+          <w:rFonts w:ascii="Times New Roman" w:hAnsi="Times New Roman" w:cs="Times New Roman" w:hint="eastAsia"/>
+          <w:szCs w:val="21"/>
+        </w:rPr>
+      </w:pPr>
+      <w:r>
+        <w:rPr>
+          <w:rFonts w:ascii="Times New Roman" w:hAnsi="Times New Roman" w:cs="Times New Roman" w:hint="eastAsia"/>
+          <w:szCs w:val="21"/>
+        </w:rPr>
+        <w:t>阅读</w:t>
+      </w:r>
+      <w:r>
+        <w:rPr>
+          <w:rFonts w:ascii="Times New Roman" w:hAnsi="Times New Roman" w:cs="Times New Roman"/>
+          <w:szCs w:val="21"/>
+        </w:rPr>
+        <w:t>，足球，乒乓球，游泳</w:t>
+      </w:r>
+      <w:r>
+        <w:rPr>
+          <w:rFonts w:ascii="Times New Roman" w:hAnsi="Times New Roman" w:cs="Times New Roman" w:hint="eastAsia"/>
+          <w:szCs w:val="21"/>
+        </w:rPr>
+        <w:t>，</w:t>
+      </w:r>
+      <w:r>
+        <w:rPr>
+          <w:rFonts w:ascii="Times New Roman" w:hAnsi="Times New Roman" w:cs="Times New Roman"/>
+          <w:szCs w:val="21"/>
+        </w:rPr>
+        <w:t>辩论</w:t>
+      </w:r>
+    </w:p>
+    <w:p>
+      <w:pPr>
+        <w:rPr>
+          <w:rFonts w:ascii="Times New Roman" w:hAnsi="Times New Roman" w:cs="Times New Roman"/>
+          <w:b/>
+          <w:sz w:val="28"/>
+          <w:szCs w:val="28"/>
+        </w:rPr>
+      </w:pPr>
+      <w:bookmarkStart w:id="53" w:name="OLE_LINK15"/>
+      <w:bookmarkStart w:id="54" w:name="OLE_LINK16"/>
+      <w:r>
+        <w:rPr>
+          <w:rFonts w:ascii="Times New Roman" w:hAnsi="Times New Roman" w:cs="Times New Roman" w:hint="eastAsia"/>
+          <w:b/>
+          <w:sz w:val="28"/>
+          <w:szCs w:val="28"/>
+        </w:rPr>
+        <w:t>自我评价</w:t>
+      </w:r>
+    </w:p>
+    <w:p>
+      <w:pPr>
+        <w:rPr>
+          <w:rFonts w:ascii="Times New Roman" w:hAnsi="Times New Roman" w:cs="Times New Roman"/>
+          <w:szCs w:val="21"/>
+        </w:rPr>
+      </w:pPr>
+      <w:bookmarkStart w:id="55" w:name="OLE_LINK27"/>
+      <w:r>
+        <w:rPr>
+          <w:rFonts w:ascii="Times New Roman" w:hAnsi="Times New Roman" w:cs="Times New Roman" w:hint="eastAsia"/>
+          <w:szCs w:val="21"/>
+        </w:rPr>
+        <w:t>系统的</w:t>
+      </w:r>
+      <w:r>
+        <w:rPr>
+          <w:rFonts w:ascii="Times New Roman" w:hAnsi="Times New Roman" w:cs="Times New Roman"/>
+          <w:szCs w:val="21"/>
+        </w:rPr>
+        <w:t>学习实践</w:t>
+      </w:r>
+      <w:r>
+        <w:rPr>
+          <w:rFonts w:ascii="Times New Roman" w:hAnsi="Times New Roman" w:cs="Times New Roman" w:hint="eastAsia"/>
+          <w:szCs w:val="21"/>
+        </w:rPr>
+        <w:t>培养</w:t>
+      </w:r>
+      <w:r>
+        <w:rPr>
+          <w:rFonts w:ascii="Times New Roman" w:hAnsi="Times New Roman" w:cs="Times New Roman"/>
+          <w:szCs w:val="21"/>
+        </w:rPr>
+        <w:t>了</w:t>
+      </w:r>
+      <w:r>
+        <w:rPr>
+          <w:rFonts w:ascii="Times New Roman" w:hAnsi="Times New Roman" w:cs="Times New Roman" w:hint="eastAsia"/>
+          <w:szCs w:val="21"/>
+        </w:rPr>
+        <w:t>：</w:t>
+      </w:r>
+      <w:r>
+        <w:rPr>
+          <w:rFonts w:ascii="Times New Roman" w:hAnsi="Times New Roman" w:cs="Times New Roman" w:hint="eastAsia"/>
+          <w:szCs w:val="21"/>
+        </w:rPr>
+        <w:t>扎实</w:t>
+      </w:r>
+      <w:r>
+        <w:rPr>
+          <w:rFonts w:ascii="Times New Roman" w:hAnsi="Times New Roman" w:cs="Times New Roman"/>
+          <w:szCs w:val="21"/>
+        </w:rPr>
+        <w:t>的</w:t>
+      </w:r>
+      <w:r>
+        <w:rPr>
+          <w:rFonts w:ascii="Times New Roman" w:hAnsi="Times New Roman" w:cs="Times New Roman" w:hint="eastAsia"/>
+          <w:szCs w:val="21"/>
+        </w:rPr>
+        <w:t>专业基础</w:t>
+      </w:r>
+      <w:bookmarkStart w:id="56" w:name="_GoBack"/>
+      <w:bookmarkEnd w:id="56"/>
+      <w:r>
+        <w:rPr>
+          <w:rFonts w:ascii="Times New Roman" w:hAnsi="Times New Roman" w:cs="Times New Roman" w:hint="eastAsia"/>
+          <w:szCs w:val="21"/>
+        </w:rPr>
+        <w:t>，</w:t>
+      </w:r>
+      <w:r>
+        <w:rPr>
+          <w:rFonts w:ascii="Times New Roman" w:hAnsi="Times New Roman" w:cs="Times New Roman" w:hint="eastAsia"/>
+          <w:szCs w:val="21"/>
+        </w:rPr>
+        <w:t>突出</w:t>
+      </w:r>
+      <w:r>
+        <w:rPr>
+          <w:rFonts w:ascii="Times New Roman" w:hAnsi="Times New Roman" w:cs="Times New Roman"/>
+          <w:szCs w:val="21"/>
+        </w:rPr>
+        <w:t>的</w:t>
+      </w:r>
+      <w:r>
+        <w:rPr>
+          <w:rFonts w:ascii="Times New Roman" w:hAnsi="Times New Roman" w:cs="Times New Roman" w:hint="eastAsia"/>
+          <w:szCs w:val="21"/>
+        </w:rPr>
+        <w:t>创新能力</w:t>
+      </w:r>
+      <w:r>
+        <w:rPr>
+          <w:rFonts w:ascii="Times New Roman" w:hAnsi="Times New Roman" w:cs="Times New Roman" w:hint="eastAsia"/>
+          <w:szCs w:val="21"/>
+        </w:rPr>
+        <w:t>，</w:t>
+      </w:r>
+      <w:r>
+        <w:rPr>
+          <w:rFonts w:ascii="Times New Roman" w:hAnsi="Times New Roman" w:cs="Times New Roman" w:hint="eastAsia"/>
+          <w:szCs w:val="21"/>
+        </w:rPr>
+        <w:t>过硬</w:t>
+      </w:r>
+      <w:r>
+        <w:rPr>
+          <w:rFonts w:ascii="Times New Roman" w:hAnsi="Times New Roman" w:cs="Times New Roman"/>
+          <w:szCs w:val="21"/>
+        </w:rPr>
+        <w:t>的</w:t>
+      </w:r>
+      <w:r>
+        <w:rPr>
+          <w:rFonts w:ascii="Times New Roman" w:hAnsi="Times New Roman" w:cs="Times New Roman" w:hint="eastAsia"/>
+          <w:szCs w:val="21"/>
+        </w:rPr>
+        <w:t>综合素质。</w:t>
+      </w:r>
+    </w:p>
+    <w:bookmarkEnd w:id="55"/>
+    <w:p>
+      <w:pPr>
+        <w:rPr>
+          <w:rFonts w:ascii="Times New Roman" w:hAnsi="Times New Roman" w:cs="Times New Roman"/>
+          <w:szCs w:val="21"/>
+        </w:rPr>
+      </w:pPr>
+      <w:r>
+        <w:rPr>
+          <w:rFonts w:ascii="Times New Roman" w:hAnsi="Times New Roman" w:cs="Times New Roman" w:hint="eastAsia"/>
+          <w:szCs w:val="21"/>
+        </w:rPr>
+        <w:t>踏实</w:t>
+      </w:r>
+      <w:r>
+        <w:rPr>
+          <w:rFonts w:ascii="Times New Roman" w:hAnsi="Times New Roman" w:cs="Times New Roman"/>
+          <w:szCs w:val="21"/>
+        </w:rPr>
+        <w:t>的求学生涯</w:t>
+      </w:r>
+      <w:r>
+        <w:rPr>
+          <w:rFonts w:ascii="Times New Roman" w:hAnsi="Times New Roman" w:cs="Times New Roman" w:hint="eastAsia"/>
+          <w:szCs w:val="21"/>
+        </w:rPr>
+        <w:t>练就</w:t>
+      </w:r>
+      <w:r>
+        <w:rPr>
+          <w:rFonts w:ascii="Times New Roman" w:hAnsi="Times New Roman" w:cs="Times New Roman"/>
+          <w:szCs w:val="21"/>
+        </w:rPr>
+        <w:t>了：</w:t>
+      </w:r>
+      <w:r>
+        <w:rPr>
+          <w:rFonts w:ascii="Times New Roman" w:hAnsi="Times New Roman" w:cs="Times New Roman" w:hint="eastAsia"/>
+          <w:szCs w:val="21"/>
+        </w:rPr>
+        <w:t>坚韧不拔</w:t>
+      </w:r>
+      <w:r>
+        <w:rPr>
+          <w:rFonts w:ascii="Times New Roman" w:hAnsi="Times New Roman" w:cs="Times New Roman" w:hint="eastAsia"/>
+          <w:szCs w:val="21"/>
+        </w:rPr>
+        <w:t>的</w:t>
+      </w:r>
+      <w:r>
+        <w:rPr>
+          <w:rFonts w:ascii="Times New Roman" w:hAnsi="Times New Roman" w:cs="Times New Roman"/>
+          <w:szCs w:val="21"/>
+        </w:rPr>
+        <w:t>精神，</w:t>
+      </w:r>
+      <w:r>
+        <w:rPr>
+          <w:rFonts w:ascii="Times New Roman" w:hAnsi="Times New Roman" w:cs="Times New Roman" w:hint="eastAsia"/>
+          <w:szCs w:val="21"/>
+        </w:rPr>
+        <w:t>自信阳光</w:t>
+      </w:r>
+      <w:r>
+        <w:rPr>
+          <w:rFonts w:ascii="Times New Roman" w:hAnsi="Times New Roman" w:cs="Times New Roman" w:hint="eastAsia"/>
+          <w:szCs w:val="21"/>
+        </w:rPr>
+        <w:t>的</w:t>
+      </w:r>
+      <w:r>
+        <w:rPr>
+          <w:rFonts w:ascii="Times New Roman" w:hAnsi="Times New Roman" w:cs="Times New Roman"/>
+          <w:szCs w:val="21"/>
+        </w:rPr>
+        <w:t>态度</w:t>
+      </w:r>
+      <w:r>
+        <w:rPr>
+          <w:rFonts w:ascii="Times New Roman" w:hAnsi="Times New Roman" w:cs="Times New Roman" w:hint="eastAsia"/>
+          <w:szCs w:val="21"/>
+        </w:rPr>
+        <w:t>，</w:t>
+      </w:r>
+      <w:r>
+        <w:rPr>
+          <w:rFonts w:ascii="Times New Roman" w:hAnsi="Times New Roman" w:cs="Times New Roman" w:hint="eastAsia"/>
+          <w:szCs w:val="21"/>
+        </w:rPr>
+        <w:t>广博开阔的视野</w:t>
+      </w:r>
+      <w:r>
+        <w:rPr>
+          <w:rFonts w:ascii="Times New Roman" w:hAnsi="Times New Roman" w:cs="Times New Roman" w:hint="eastAsia"/>
+          <w:szCs w:val="21"/>
+        </w:rPr>
+        <w:t>。</w:t>
+      </w:r>
+    </w:p>
+    <w:p>
+      <w:pPr>
+        <w:rPr>
+          <w:rFonts w:ascii="Times New Roman" w:hAnsi="Times New Roman" w:cs="Times New Roman" w:hint="eastAsia"/>
+          <w:szCs w:val="21"/>
+        </w:rPr>
+      </w:pPr>
+      <w:r>
+        <w:rPr>
+          <w:rFonts w:ascii="Times New Roman" w:hAnsi="Times New Roman" w:cs="Times New Roman"/>
+          <w:noProof/>
+          <w:szCs w:val="21"/>
+        </w:rPr>
+        <w:pict>
+          <v:shape id="_x0000_s1046" type="#_x0000_t32" style="position:absolute;left:0;text-align:left;margin-left:.6pt;margin-top:9.35pt;width:411pt;height:0;z-index:251677696" o:connectortype="straight" strokecolor="black [3200]" strokeweight="1.5pt">
+            <v:shadow type="perspective" color="#7f7f7f [1601]" offset="1pt" offset2="-3pt"/>
+          </v:shape>
+        </w:pict>
+      </w:r>
+      <w:bookmarkEnd w:id="53"/>
+      <w:bookmarkEnd w:id="54"/>
     </w:p>
     <w:sectPr>
+      <w:headerReference w:type="even" r:id="rId9"/>
+      <w:headerReference w:type="default" r:id="rId10"/>
+      <w:footerReference w:type="even" r:id="rId11"/>
+      <w:footerReference w:type="default" r:id="rId12"/>
+      <w:headerReference w:type="first" r:id="rId13"/>
+      <w:footerReference w:type="first" r:id="rId14"/>
       <w:pgSz w:w="11906" w:h="16838"/>
       <w:pgMar w:top="1440" w:right="1800" w:bottom="1440" w:left="1800" w:header="851" w:footer="992" w:gutter="0"/>
       <w:cols w:space="425"/>
@@ -5560,6 +5993,36 @@
 </w:endnotes>
 </file>
 
+<file path=word/footer1.xml><?xml version="1.0" encoding="utf-8"?>
+<w:ftr xmlns:wpc="http://schemas.microsoft.com/office/word/2010/wordprocessingCanvas" xmlns:mc="http://schemas.openxmlformats.org/markup-compatibility/2006" xmlns:o="urn:schemas-microsoft-com:office:office" xmlns:r="http://schemas.openxmlformats.org/officeDocument/2006/relationships" xmlns:m="http://schemas.openxmlformats.org/officeDocument/2006/math" xmlns:v="urn:schemas-microsoft-com:vml" xmlns:wp14="http://schemas.microsoft.com/office/word/2010/wordprocessingDrawing" xmlns:wp="http://schemas.openxmlformats.org/drawingml/2006/wordprocessingDrawing" xmlns:w10="urn:schemas-microsoft-com:office:word" xmlns:w="http://schemas.openxmlformats.org/wordprocessingml/2006/main" xmlns:w14="http://schemas.microsoft.com/office/word/2010/wordml" xmlns:w15="http://schemas.microsoft.com/office/word/2012/wordml" xmlns:wpg="http://schemas.microsoft.com/office/word/2010/wordprocessingGroup" xmlns:wpi="http://schemas.microsoft.com/office/word/2010/wordprocessingInk" xmlns:wne="http://schemas.microsoft.com/office/word/2006/wordml" xmlns:wps="http://schemas.microsoft.com/office/word/2010/wordprocessingShape" mc:Ignorable="w14 w15 wp14">
+  <w:p>
+    <w:pPr>
+      <w:pStyle w:val="a4"/>
+    </w:pPr>
+  </w:p>
+</w:ftr>
+</file>
+
+<file path=word/footer2.xml><?xml version="1.0" encoding="utf-8"?>
+<w:ftr xmlns:wpc="http://schemas.microsoft.com/office/word/2010/wordprocessingCanvas" xmlns:mc="http://schemas.openxmlformats.org/markup-compatibility/2006" xmlns:o="urn:schemas-microsoft-com:office:office" xmlns:r="http://schemas.openxmlformats.org/officeDocument/2006/relationships" xmlns:m="http://schemas.openxmlformats.org/officeDocument/2006/math" xmlns:v="urn:schemas-microsoft-com:vml" xmlns:wp14="http://schemas.microsoft.com/office/word/2010/wordprocessingDrawing" xmlns:wp="http://schemas.openxmlformats.org/drawingml/2006/wordprocessingDrawing" xmlns:w10="urn:schemas-microsoft-com:office:word" xmlns:w="http://schemas.openxmlformats.org/wordprocessingml/2006/main" xmlns:w14="http://schemas.microsoft.com/office/word/2010/wordml" xmlns:w15="http://schemas.microsoft.com/office/word/2012/wordml" xmlns:wpg="http://schemas.microsoft.com/office/word/2010/wordprocessingGroup" xmlns:wpi="http://schemas.microsoft.com/office/word/2010/wordprocessingInk" xmlns:wne="http://schemas.microsoft.com/office/word/2006/wordml" xmlns:wps="http://schemas.microsoft.com/office/word/2010/wordprocessingShape" mc:Ignorable="w14 w15 wp14">
+  <w:p>
+    <w:pPr>
+      <w:pStyle w:val="a4"/>
+    </w:pPr>
+  </w:p>
+</w:ftr>
+</file>
+
+<file path=word/footer3.xml><?xml version="1.0" encoding="utf-8"?>
+<w:ftr xmlns:wpc="http://schemas.microsoft.com/office/word/2010/wordprocessingCanvas" xmlns:mc="http://schemas.openxmlformats.org/markup-compatibility/2006" xmlns:o="urn:schemas-microsoft-com:office:office" xmlns:r="http://schemas.openxmlformats.org/officeDocument/2006/relationships" xmlns:m="http://schemas.openxmlformats.org/officeDocument/2006/math" xmlns:v="urn:schemas-microsoft-com:vml" xmlns:wp14="http://schemas.microsoft.com/office/word/2010/wordprocessingDrawing" xmlns:wp="http://schemas.openxmlformats.org/drawingml/2006/wordprocessingDrawing" xmlns:w10="urn:schemas-microsoft-com:office:word" xmlns:w="http://schemas.openxmlformats.org/wordprocessingml/2006/main" xmlns:w14="http://schemas.microsoft.com/office/word/2010/wordml" xmlns:w15="http://schemas.microsoft.com/office/word/2012/wordml" xmlns:wpg="http://schemas.microsoft.com/office/word/2010/wordprocessingGroup" xmlns:wpi="http://schemas.microsoft.com/office/word/2010/wordprocessingInk" xmlns:wne="http://schemas.microsoft.com/office/word/2006/wordml" xmlns:wps="http://schemas.microsoft.com/office/word/2010/wordprocessingShape" mc:Ignorable="w14 w15 wp14">
+  <w:p>
+    <w:pPr>
+      <w:pStyle w:val="a4"/>
+    </w:pPr>
+  </w:p>
+</w:ftr>
+</file>
+
 <file path=word/footnotes.xml><?xml version="1.0" encoding="utf-8"?>
 <w:footnotes xmlns:wpc="http://schemas.microsoft.com/office/word/2010/wordprocessingCanvas" xmlns:mc="http://schemas.openxmlformats.org/markup-compatibility/2006" xmlns:o="urn:schemas-microsoft-com:office:office" xmlns:r="http://schemas.openxmlformats.org/officeDocument/2006/relationships" xmlns:m="http://schemas.openxmlformats.org/officeDocument/2006/math" xmlns:v="urn:schemas-microsoft-com:vml" xmlns:wp14="http://schemas.microsoft.com/office/word/2010/wordprocessingDrawing" xmlns:wp="http://schemas.openxmlformats.org/drawingml/2006/wordprocessingDrawing" xmlns:w10="urn:schemas-microsoft-com:office:word" xmlns:w="http://schemas.openxmlformats.org/wordprocessingml/2006/main" xmlns:w14="http://schemas.microsoft.com/office/word/2010/wordml" xmlns:w15="http://schemas.microsoft.com/office/word/2012/wordml" xmlns:wpg="http://schemas.microsoft.com/office/word/2010/wordprocessingGroup" xmlns:wpi="http://schemas.microsoft.com/office/word/2010/wordprocessingInk" xmlns:wne="http://schemas.microsoft.com/office/word/2006/wordml" xmlns:wps="http://schemas.microsoft.com/office/word/2010/wordprocessingShape" mc:Ignorable="w14 w15 wp14">
   <w:footnote w:type="separator" w:id="-1">
@@ -5577,6 +6040,42 @@
     </w:p>
   </w:footnote>
 </w:footnotes>
+</file>
+
+<file path=word/header1.xml><?xml version="1.0" encoding="utf-8"?>
+<w:hdr xmlns:wpc="http://schemas.microsoft.com/office/word/2010/wordprocessingCanvas" xmlns:mc="http://schemas.openxmlformats.org/markup-compatibility/2006" xmlns:o="urn:schemas-microsoft-com:office:office" xmlns:r="http://schemas.openxmlformats.org/officeDocument/2006/relationships" xmlns:m="http://schemas.openxmlformats.org/officeDocument/2006/math" xmlns:v="urn:schemas-microsoft-com:vml" xmlns:wp14="http://schemas.microsoft.com/office/word/2010/wordprocessingDrawing" xmlns:wp="http://schemas.openxmlformats.org/drawingml/2006/wordprocessingDrawing" xmlns:w10="urn:schemas-microsoft-com:office:word" xmlns:w="http://schemas.openxmlformats.org/wordprocessingml/2006/main" xmlns:w14="http://schemas.microsoft.com/office/word/2010/wordml" xmlns:w15="http://schemas.microsoft.com/office/word/2012/wordml" xmlns:wpg="http://schemas.microsoft.com/office/word/2010/wordprocessingGroup" xmlns:wpi="http://schemas.microsoft.com/office/word/2010/wordprocessingInk" xmlns:wne="http://schemas.microsoft.com/office/word/2006/wordml" xmlns:wps="http://schemas.microsoft.com/office/word/2010/wordprocessingShape" mc:Ignorable="w14 w15 wp14">
+  <w:p>
+    <w:pPr>
+      <w:pStyle w:val="a3"/>
+      <w:pBdr>
+        <w:bottom w:val="none" w:sz="0" w:space="0" w:color="auto"/>
+      </w:pBdr>
+    </w:pPr>
+  </w:p>
+</w:hdr>
+</file>
+
+<file path=word/header2.xml><?xml version="1.0" encoding="utf-8"?>
+<w:hdr xmlns:wpc="http://schemas.microsoft.com/office/word/2010/wordprocessingCanvas" xmlns:mc="http://schemas.openxmlformats.org/markup-compatibility/2006" xmlns:o="urn:schemas-microsoft-com:office:office" xmlns:r="http://schemas.openxmlformats.org/officeDocument/2006/relationships" xmlns:m="http://schemas.openxmlformats.org/officeDocument/2006/math" xmlns:v="urn:schemas-microsoft-com:vml" xmlns:wp14="http://schemas.microsoft.com/office/word/2010/wordprocessingDrawing" xmlns:wp="http://schemas.openxmlformats.org/drawingml/2006/wordprocessingDrawing" xmlns:w10="urn:schemas-microsoft-com:office:word" xmlns:w="http://schemas.openxmlformats.org/wordprocessingml/2006/main" xmlns:w14="http://schemas.microsoft.com/office/word/2010/wordml" xmlns:w15="http://schemas.microsoft.com/office/word/2012/wordml" xmlns:wpg="http://schemas.microsoft.com/office/word/2010/wordprocessingGroup" xmlns:wpi="http://schemas.microsoft.com/office/word/2010/wordprocessingInk" xmlns:wne="http://schemas.microsoft.com/office/word/2006/wordml" xmlns:wps="http://schemas.microsoft.com/office/word/2010/wordprocessingShape" mc:Ignorable="w14 w15 wp14">
+  <w:p>
+    <w:pPr>
+      <w:pStyle w:val="a3"/>
+      <w:pBdr>
+        <w:bottom w:val="none" w:sz="0" w:space="0" w:color="auto"/>
+      </w:pBdr>
+    </w:pPr>
+  </w:p>
+</w:hdr>
+</file>
+
+<file path=word/header3.xml><?xml version="1.0" encoding="utf-8"?>
+<w:hdr xmlns:wpc="http://schemas.microsoft.com/office/word/2010/wordprocessingCanvas" xmlns:mc="http://schemas.openxmlformats.org/markup-compatibility/2006" xmlns:o="urn:schemas-microsoft-com:office:office" xmlns:r="http://schemas.openxmlformats.org/officeDocument/2006/relationships" xmlns:m="http://schemas.openxmlformats.org/officeDocument/2006/math" xmlns:v="urn:schemas-microsoft-com:vml" xmlns:wp14="http://schemas.microsoft.com/office/word/2010/wordprocessingDrawing" xmlns:wp="http://schemas.openxmlformats.org/drawingml/2006/wordprocessingDrawing" xmlns:w10="urn:schemas-microsoft-com:office:word" xmlns:w="http://schemas.openxmlformats.org/wordprocessingml/2006/main" xmlns:w14="http://schemas.microsoft.com/office/word/2010/wordml" xmlns:w15="http://schemas.microsoft.com/office/word/2012/wordml" xmlns:wpg="http://schemas.microsoft.com/office/word/2010/wordprocessingGroup" xmlns:wpi="http://schemas.microsoft.com/office/word/2010/wordprocessingInk" xmlns:wne="http://schemas.microsoft.com/office/word/2006/wordml" xmlns:wps="http://schemas.microsoft.com/office/word/2010/wordprocessingShape" mc:Ignorable="w14 w15 wp14">
+  <w:p>
+    <w:pPr>
+      <w:pStyle w:val="a3"/>
+    </w:pPr>
+  </w:p>
+</w:hdr>
 </file>
 
 <file path=word/numbering.xml><?xml version="1.0" encoding="utf-8"?>
@@ -8861,7 +9360,7 @@
 </file>
 
 <file path=customXml/itemProps1.xml><?xml version="1.0" encoding="utf-8"?>
-<ds:datastoreItem xmlns:ds="http://schemas.openxmlformats.org/officeDocument/2006/customXml" ds:itemID="{B1F3A321-7983-43B7-B2C6-59C58D237669}">
+<ds:datastoreItem xmlns:ds="http://schemas.openxmlformats.org/officeDocument/2006/customXml" ds:itemID="{FAD021B6-457E-48C4-ADBC-CE9376DA4108}">
   <ds:schemaRefs>
     <ds:schemaRef ds:uri="http://schemas.openxmlformats.org/officeDocument/2006/bibliography"/>
   </ds:schemaRefs>

</xml_diff>